<commit_message>
update pptx and docx
</commit_message>
<xml_diff>
--- a/Documents/SneakR-dokumentáció.docx
+++ b/Documents/SneakR-dokumentáció.docx
@@ -434,12 +434,15 @@
     <w:sdt>
       <w:sdtPr>
         <w:rPr>
+          <w:rFonts w:asciiTheme="minorHAnsi" w:eastAsiaTheme="minorHAnsi" w:hAnsiTheme="minorHAnsi" w:cstheme="minorBidi"/>
           <w:b/>
           <w:bCs/>
           <w:color w:val="auto"/>
+          <w:kern w:val="2"/>
           <w:sz w:val="44"/>
           <w:szCs w:val="44"/>
-          <w:lang w:val="hu-HU"/>
+          <w:lang w:val="hu-HU" w:eastAsia="en-US"/>
+          <w14:ligatures w14:val="standardContextual"/>
         </w:rPr>
         <w:id w:val="-1257976591"/>
         <w:docPartObj>
@@ -449,12 +452,8 @@
       </w:sdtPr>
       <w:sdtEndPr>
         <w:rPr>
-          <w:rFonts w:asciiTheme="minorHAnsi" w:eastAsiaTheme="minorHAnsi" w:hAnsiTheme="minorHAnsi" w:cstheme="minorBidi"/>
-          <w:kern w:val="2"/>
           <w:sz w:val="22"/>
           <w:szCs w:val="22"/>
-          <w:lang w:eastAsia="en-US"/>
-          <w14:ligatures w14:val="standardContextual"/>
         </w:rPr>
       </w:sdtEndPr>
       <w:sdtContent>
@@ -7834,6 +7833,7 @@
     <w:p>
       <w:pPr>
         <w:pStyle w:val="Cmsor3"/>
+        <w:spacing w:after="240"/>
         <w:rPr>
           <w:rFonts w:ascii="Times New Roman" w:hAnsi="Times New Roman" w:cs="Times New Roman"/>
           <w:b/>
@@ -7859,6 +7859,7 @@
     </w:p>
     <w:p>
       <w:pPr>
+        <w:spacing w:after="240"/>
         <w:rPr>
           <w:rFonts w:ascii="Times New Roman" w:hAnsi="Times New Roman" w:cs="Times New Roman"/>
           <w:b/>
@@ -7880,21 +7881,198 @@
     </w:p>
     <w:p>
       <w:pPr>
-        <w:rPr>
-          <w:rFonts w:ascii="Times New Roman" w:hAnsi="Times New Roman" w:cs="Times New Roman"/>
-          <w:sz w:val="28"/>
-          <w:szCs w:val="28"/>
-        </w:rPr>
-      </w:pPr>
-    </w:p>
-    <w:p>
-      <w:pPr>
-        <w:rPr>
-          <w:rFonts w:ascii="Times New Roman" w:hAnsi="Times New Roman" w:cs="Times New Roman"/>
-          <w:sz w:val="28"/>
-          <w:szCs w:val="28"/>
-        </w:rPr>
-      </w:pPr>
+        <w:pStyle w:val="Listaszerbekezds"/>
+        <w:numPr>
+          <w:ilvl w:val="0"/>
+          <w:numId w:val="35"/>
+        </w:numPr>
+        <w:rPr>
+          <w:rFonts w:ascii="Times New Roman" w:hAnsi="Times New Roman" w:cs="Times New Roman"/>
+          <w:sz w:val="28"/>
+          <w:szCs w:val="28"/>
+        </w:rPr>
+      </w:pPr>
+      <w:r>
+        <w:rPr>
+          <w:rFonts w:ascii="Times New Roman" w:hAnsi="Times New Roman" w:cs="Times New Roman"/>
+          <w:sz w:val="28"/>
+          <w:szCs w:val="28"/>
+        </w:rPr>
+        <w:t xml:space="preserve">Project </w:t>
+      </w:r>
+      <w:proofErr w:type="spellStart"/>
+      <w:r>
+        <w:rPr>
+          <w:rFonts w:ascii="Times New Roman" w:hAnsi="Times New Roman" w:cs="Times New Roman"/>
+          <w:sz w:val="28"/>
+          <w:szCs w:val="28"/>
+        </w:rPr>
+        <w:t>manager</w:t>
+      </w:r>
+      <w:proofErr w:type="spellEnd"/>
+      <w:r>
+        <w:rPr>
+          <w:rFonts w:ascii="Times New Roman" w:hAnsi="Times New Roman" w:cs="Times New Roman"/>
+          <w:sz w:val="28"/>
+          <w:szCs w:val="28"/>
+        </w:rPr>
+        <w:t xml:space="preserve"> (Projektmenedzser)</w:t>
+      </w:r>
+    </w:p>
+    <w:p>
+      <w:pPr>
+        <w:pStyle w:val="Listaszerbekezds"/>
+        <w:numPr>
+          <w:ilvl w:val="0"/>
+          <w:numId w:val="36"/>
+        </w:numPr>
+        <w:rPr>
+          <w:rFonts w:ascii="Times New Roman" w:hAnsi="Times New Roman" w:cs="Times New Roman"/>
+          <w:sz w:val="28"/>
+          <w:szCs w:val="28"/>
+        </w:rPr>
+      </w:pPr>
+      <w:r>
+        <w:rPr>
+          <w:rFonts w:ascii="Times New Roman" w:hAnsi="Times New Roman" w:cs="Times New Roman"/>
+          <w:sz w:val="28"/>
+          <w:szCs w:val="28"/>
+        </w:rPr>
+        <w:t>Feladata a projekt egészének irányítása és felügyelete.</w:t>
+      </w:r>
+    </w:p>
+    <w:p>
+      <w:pPr>
+        <w:pStyle w:val="Listaszerbekezds"/>
+        <w:numPr>
+          <w:ilvl w:val="0"/>
+          <w:numId w:val="36"/>
+        </w:numPr>
+        <w:rPr>
+          <w:rFonts w:ascii="Times New Roman" w:hAnsi="Times New Roman" w:cs="Times New Roman"/>
+          <w:sz w:val="28"/>
+          <w:szCs w:val="28"/>
+        </w:rPr>
+      </w:pPr>
+      <w:r>
+        <w:rPr>
+          <w:rFonts w:ascii="Times New Roman" w:hAnsi="Times New Roman" w:cs="Times New Roman"/>
+          <w:sz w:val="28"/>
+          <w:szCs w:val="28"/>
+        </w:rPr>
+        <w:t>Koordinálta a csapatmunkát és ütemezte a fejlesztési folyamatokat.</w:t>
+      </w:r>
+    </w:p>
+    <w:p>
+      <w:pPr>
+        <w:pStyle w:val="Listaszerbekezds"/>
+        <w:numPr>
+          <w:ilvl w:val="0"/>
+          <w:numId w:val="36"/>
+        </w:numPr>
+        <w:rPr>
+          <w:rFonts w:ascii="Times New Roman" w:hAnsi="Times New Roman" w:cs="Times New Roman"/>
+          <w:sz w:val="28"/>
+          <w:szCs w:val="28"/>
+        </w:rPr>
+      </w:pPr>
+      <w:r>
+        <w:rPr>
+          <w:rFonts w:ascii="Times New Roman" w:hAnsi="Times New Roman" w:cs="Times New Roman"/>
+          <w:sz w:val="28"/>
+          <w:szCs w:val="28"/>
+        </w:rPr>
+        <w:t>Hatékony kommunikáció biztosítása a csapattagok között és a projekt érintettjeivel.</w:t>
+      </w:r>
+    </w:p>
+    <w:p>
+      <w:pPr>
+        <w:pStyle w:val="Listaszerbekezds"/>
+        <w:numPr>
+          <w:ilvl w:val="0"/>
+          <w:numId w:val="35"/>
+        </w:numPr>
+        <w:rPr>
+          <w:rFonts w:ascii="Times New Roman" w:hAnsi="Times New Roman" w:cs="Times New Roman"/>
+          <w:sz w:val="28"/>
+          <w:szCs w:val="28"/>
+        </w:rPr>
+      </w:pPr>
+      <w:r>
+        <w:rPr>
+          <w:rFonts w:ascii="Times New Roman" w:hAnsi="Times New Roman" w:cs="Times New Roman"/>
+          <w:sz w:val="28"/>
+          <w:szCs w:val="28"/>
+        </w:rPr>
+        <w:t>Frontend fejlesztő</w:t>
+      </w:r>
+    </w:p>
+    <w:p>
+      <w:pPr>
+        <w:pStyle w:val="Listaszerbekezds"/>
+        <w:numPr>
+          <w:ilvl w:val="0"/>
+          <w:numId w:val="37"/>
+        </w:numPr>
+        <w:rPr>
+          <w:rFonts w:ascii="Times New Roman" w:hAnsi="Times New Roman" w:cs="Times New Roman"/>
+          <w:sz w:val="28"/>
+          <w:szCs w:val="28"/>
+        </w:rPr>
+      </w:pPr>
+      <w:r>
+        <w:rPr>
+          <w:rFonts w:ascii="Times New Roman" w:hAnsi="Times New Roman" w:cs="Times New Roman"/>
+          <w:sz w:val="28"/>
+          <w:szCs w:val="28"/>
+        </w:rPr>
+        <w:t>A frontend részleg fejlesztése és kialakítása volt az ő feladata</w:t>
+      </w:r>
+    </w:p>
+    <w:p>
+      <w:pPr>
+        <w:pStyle w:val="Listaszerbekezds"/>
+        <w:numPr>
+          <w:ilvl w:val="0"/>
+          <w:numId w:val="37"/>
+        </w:numPr>
+        <w:rPr>
+          <w:rFonts w:ascii="Times New Roman" w:hAnsi="Times New Roman" w:cs="Times New Roman"/>
+          <w:sz w:val="28"/>
+          <w:szCs w:val="28"/>
+        </w:rPr>
+      </w:pPr>
+      <w:r>
+        <w:rPr>
+          <w:rFonts w:ascii="Times New Roman" w:hAnsi="Times New Roman" w:cs="Times New Roman"/>
+          <w:sz w:val="28"/>
+          <w:szCs w:val="28"/>
+        </w:rPr>
+        <w:t>Megvalósította a felhasználói felület tervezését és implementálását.</w:t>
+      </w:r>
+    </w:p>
+    <w:p>
+      <w:pPr>
+        <w:pStyle w:val="Listaszerbekezds"/>
+        <w:numPr>
+          <w:ilvl w:val="0"/>
+          <w:numId w:val="37"/>
+        </w:numPr>
+        <w:spacing w:after="360"/>
+        <w:rPr>
+          <w:rFonts w:ascii="Times New Roman" w:hAnsi="Times New Roman" w:cs="Times New Roman"/>
+          <w:sz w:val="28"/>
+          <w:szCs w:val="28"/>
+        </w:rPr>
+      </w:pPr>
+      <w:r>
+        <w:rPr>
+          <w:rFonts w:ascii="Times New Roman" w:hAnsi="Times New Roman" w:cs="Times New Roman"/>
+          <w:sz w:val="28"/>
+          <w:szCs w:val="28"/>
+        </w:rPr>
+        <w:t>Felelős volt az alkalmazás előtéri funkcionalitásának kialakításáért és megvalósításáért.</w:t>
+      </w:r>
     </w:p>
     <w:p>
       <w:pPr>
@@ -7939,21 +8117,176 @@
     </w:p>
     <w:p>
       <w:pPr>
-        <w:rPr>
-          <w:rFonts w:ascii="Times New Roman" w:hAnsi="Times New Roman" w:cs="Times New Roman"/>
-          <w:sz w:val="28"/>
-          <w:szCs w:val="28"/>
-        </w:rPr>
-      </w:pPr>
-    </w:p>
-    <w:p>
-      <w:pPr>
-        <w:rPr>
-          <w:rFonts w:ascii="Times New Roman" w:hAnsi="Times New Roman" w:cs="Times New Roman"/>
-          <w:sz w:val="28"/>
-          <w:szCs w:val="28"/>
-        </w:rPr>
-      </w:pPr>
+        <w:pStyle w:val="Listaszerbekezds"/>
+        <w:numPr>
+          <w:ilvl w:val="0"/>
+          <w:numId w:val="32"/>
+        </w:numPr>
+        <w:rPr>
+          <w:rFonts w:ascii="Times New Roman" w:hAnsi="Times New Roman" w:cs="Times New Roman"/>
+          <w:sz w:val="28"/>
+          <w:szCs w:val="28"/>
+        </w:rPr>
+      </w:pPr>
+      <w:r>
+        <w:rPr>
+          <w:rFonts w:ascii="Times New Roman" w:hAnsi="Times New Roman" w:cs="Times New Roman"/>
+          <w:sz w:val="28"/>
+          <w:szCs w:val="28"/>
+        </w:rPr>
+        <w:t>Adatbázisfejlesztő</w:t>
+      </w:r>
+    </w:p>
+    <w:p>
+      <w:pPr>
+        <w:pStyle w:val="Listaszerbekezds"/>
+        <w:numPr>
+          <w:ilvl w:val="0"/>
+          <w:numId w:val="33"/>
+        </w:numPr>
+        <w:rPr>
+          <w:rFonts w:ascii="Times New Roman" w:hAnsi="Times New Roman" w:cs="Times New Roman"/>
+          <w:sz w:val="28"/>
+          <w:szCs w:val="28"/>
+        </w:rPr>
+      </w:pPr>
+      <w:r>
+        <w:rPr>
+          <w:rFonts w:ascii="Times New Roman" w:hAnsi="Times New Roman" w:cs="Times New Roman"/>
+          <w:sz w:val="28"/>
+          <w:szCs w:val="28"/>
+        </w:rPr>
+        <w:t>Felelős volt az adatbázis kialakításáért és felépítéséért.</w:t>
+      </w:r>
+    </w:p>
+    <w:p>
+      <w:pPr>
+        <w:pStyle w:val="Listaszerbekezds"/>
+        <w:numPr>
+          <w:ilvl w:val="0"/>
+          <w:numId w:val="33"/>
+        </w:numPr>
+        <w:rPr>
+          <w:rFonts w:ascii="Times New Roman" w:hAnsi="Times New Roman" w:cs="Times New Roman"/>
+          <w:sz w:val="28"/>
+          <w:szCs w:val="28"/>
+        </w:rPr>
+      </w:pPr>
+      <w:r>
+        <w:rPr>
+          <w:rFonts w:ascii="Times New Roman" w:hAnsi="Times New Roman" w:cs="Times New Roman"/>
+          <w:sz w:val="28"/>
+          <w:szCs w:val="28"/>
+        </w:rPr>
+        <w:t>Megvalósította az adatbázis struktúráját és kapcsolódási logikáját a</w:t>
+      </w:r>
+      <w:r>
+        <w:rPr>
+          <w:rFonts w:ascii="Times New Roman" w:hAnsi="Times New Roman" w:cs="Times New Roman"/>
+          <w:sz w:val="28"/>
+          <w:szCs w:val="28"/>
+        </w:rPr>
+        <w:t>z</w:t>
+      </w:r>
+      <w:r>
+        <w:rPr>
+          <w:rFonts w:ascii="Times New Roman" w:hAnsi="Times New Roman" w:cs="Times New Roman"/>
+          <w:sz w:val="28"/>
+          <w:szCs w:val="28"/>
+        </w:rPr>
+        <w:t xml:space="preserve"> rendszer számára.</w:t>
+      </w:r>
+    </w:p>
+    <w:p>
+      <w:pPr>
+        <w:pStyle w:val="Listaszerbekezds"/>
+        <w:numPr>
+          <w:ilvl w:val="0"/>
+          <w:numId w:val="33"/>
+        </w:numPr>
+        <w:spacing w:after="120"/>
+        <w:rPr>
+          <w:rFonts w:ascii="Times New Roman" w:hAnsi="Times New Roman" w:cs="Times New Roman"/>
+          <w:sz w:val="28"/>
+          <w:szCs w:val="28"/>
+        </w:rPr>
+      </w:pPr>
+      <w:r>
+        <w:rPr>
+          <w:rFonts w:ascii="Times New Roman" w:hAnsi="Times New Roman" w:cs="Times New Roman"/>
+          <w:sz w:val="28"/>
+          <w:szCs w:val="28"/>
+        </w:rPr>
+        <w:t>Biztosította az adatbázis hatékony működését és az adatok integritását a projekt specifikációinak megfelelően.</w:t>
+      </w:r>
+    </w:p>
+    <w:p>
+      <w:pPr>
+        <w:pStyle w:val="Listaszerbekezds"/>
+        <w:numPr>
+          <w:ilvl w:val="0"/>
+          <w:numId w:val="32"/>
+        </w:numPr>
+        <w:rPr>
+          <w:rFonts w:ascii="Times New Roman" w:hAnsi="Times New Roman" w:cs="Times New Roman"/>
+          <w:sz w:val="28"/>
+          <w:szCs w:val="28"/>
+        </w:rPr>
+      </w:pPr>
+      <w:r>
+        <w:rPr>
+          <w:rFonts w:ascii="Times New Roman" w:hAnsi="Times New Roman" w:cs="Times New Roman"/>
+          <w:sz w:val="28"/>
+          <w:szCs w:val="28"/>
+        </w:rPr>
+        <w:lastRenderedPageBreak/>
+        <w:t>Manuális tesztelő</w:t>
+      </w:r>
+    </w:p>
+    <w:p>
+      <w:pPr>
+        <w:pStyle w:val="Listaszerbekezds"/>
+        <w:numPr>
+          <w:ilvl w:val="0"/>
+          <w:numId w:val="34"/>
+        </w:numPr>
+        <w:rPr>
+          <w:rFonts w:ascii="Times New Roman" w:hAnsi="Times New Roman" w:cs="Times New Roman"/>
+          <w:sz w:val="28"/>
+          <w:szCs w:val="28"/>
+        </w:rPr>
+      </w:pPr>
+      <w:r>
+        <w:rPr>
+          <w:rFonts w:ascii="Times New Roman" w:hAnsi="Times New Roman" w:cs="Times New Roman"/>
+          <w:sz w:val="28"/>
+          <w:szCs w:val="28"/>
+        </w:rPr>
+        <w:t>Visszajelzéseket adott a fejlesztőcsapatnak a teszteredmények alapján.</w:t>
+      </w:r>
+    </w:p>
+    <w:p>
+      <w:pPr>
+        <w:pStyle w:val="Listaszerbekezds"/>
+        <w:numPr>
+          <w:ilvl w:val="0"/>
+          <w:numId w:val="34"/>
+        </w:numPr>
+        <w:spacing w:after="120"/>
+        <w:rPr>
+          <w:rFonts w:ascii="Times New Roman" w:hAnsi="Times New Roman" w:cs="Times New Roman"/>
+          <w:sz w:val="28"/>
+          <w:szCs w:val="28"/>
+        </w:rPr>
+      </w:pPr>
+      <w:r>
+        <w:rPr>
+          <w:rFonts w:ascii="Times New Roman" w:hAnsi="Times New Roman" w:cs="Times New Roman"/>
+          <w:sz w:val="28"/>
+          <w:szCs w:val="28"/>
+        </w:rPr>
+        <w:t>Biztosította, hogy az alkalmazás megfeleljen a minőségi követelményeknek</w:t>
+      </w:r>
     </w:p>
     <w:p>
       <w:pPr>
@@ -7998,94 +8331,232 @@
     </w:p>
     <w:p>
       <w:pPr>
-        <w:rPr>
-          <w:rFonts w:ascii="Times New Roman" w:hAnsi="Times New Roman" w:cs="Times New Roman"/>
-          <w:b/>
-          <w:bCs/>
-          <w:sz w:val="28"/>
-          <w:szCs w:val="28"/>
-        </w:rPr>
-      </w:pPr>
-    </w:p>
-    <w:p>
-      <w:pPr>
-        <w:rPr>
-          <w:rFonts w:ascii="Times New Roman" w:hAnsi="Times New Roman" w:cs="Times New Roman"/>
-          <w:b/>
-          <w:bCs/>
-          <w:sz w:val="28"/>
-          <w:szCs w:val="28"/>
-        </w:rPr>
-      </w:pPr>
-    </w:p>
-    <w:p>
-      <w:pPr>
-        <w:rPr>
-          <w:rFonts w:ascii="Times New Roman" w:hAnsi="Times New Roman" w:cs="Times New Roman"/>
-          <w:b/>
-          <w:bCs/>
-          <w:sz w:val="28"/>
-          <w:szCs w:val="28"/>
-        </w:rPr>
-      </w:pPr>
-    </w:p>
-    <w:p>
-      <w:pPr>
-        <w:rPr>
-          <w:rFonts w:ascii="Times New Roman" w:hAnsi="Times New Roman" w:cs="Times New Roman"/>
-          <w:b/>
-          <w:bCs/>
-          <w:sz w:val="28"/>
-          <w:szCs w:val="28"/>
-        </w:rPr>
-      </w:pPr>
-    </w:p>
-    <w:p>
-      <w:pPr>
-        <w:rPr>
-          <w:rFonts w:ascii="Times New Roman" w:hAnsi="Times New Roman" w:cs="Times New Roman"/>
-          <w:b/>
-          <w:bCs/>
-          <w:sz w:val="28"/>
-          <w:szCs w:val="28"/>
-        </w:rPr>
-      </w:pPr>
-    </w:p>
-    <w:p>
-      <w:pPr>
-        <w:rPr>
-          <w:rFonts w:ascii="Times New Roman" w:hAnsi="Times New Roman" w:cs="Times New Roman"/>
-          <w:b/>
-          <w:bCs/>
-          <w:sz w:val="28"/>
-          <w:szCs w:val="28"/>
-        </w:rPr>
-      </w:pPr>
-    </w:p>
-    <w:p>
-      <w:pPr>
-        <w:rPr>
-          <w:rFonts w:ascii="Times New Roman" w:hAnsi="Times New Roman" w:cs="Times New Roman"/>
-          <w:sz w:val="28"/>
-          <w:szCs w:val="28"/>
-        </w:rPr>
-      </w:pPr>
-      <w:r>
-        <w:rPr>
-          <w:rFonts w:ascii="Times New Roman" w:hAnsi="Times New Roman" w:cs="Times New Roman"/>
-          <w:sz w:val="28"/>
-          <w:szCs w:val="28"/>
-        </w:rPr>
-        <w:t xml:space="preserve">A csapatmunkánk során szerzett tapasztalatok alapján megállapítottuk, hogy az adaptív projektmenedzsment megközelítés kiemelkedően hatékony volt a </w:t>
-      </w:r>
-      <w:r>
-        <w:rPr>
-          <w:rFonts w:ascii="Times New Roman" w:hAnsi="Times New Roman" w:cs="Times New Roman"/>
-          <w:sz w:val="28"/>
-          <w:szCs w:val="28"/>
-        </w:rPr>
-        <w:lastRenderedPageBreak/>
-        <w:t>rugalmas és hatékony fejlesztési folyamatok kialakításában. Az adaptív módszer különösen hasznosnak bizonyult a változó követelmények közös kezelésében. A csapatmunkánk során szerzett tapasztalatok alapján azonosítottunk olyan területeket, ahol a jövőben tovább fejlődhetünk, különös tekintettel a projektmenedzsment csapaton belüli finomhangolására.</w:t>
+        <w:pStyle w:val="Listaszerbekezds"/>
+        <w:numPr>
+          <w:ilvl w:val="0"/>
+          <w:numId w:val="39"/>
+        </w:numPr>
+        <w:rPr>
+          <w:rFonts w:ascii="Times New Roman" w:hAnsi="Times New Roman" w:cs="Times New Roman"/>
+          <w:sz w:val="28"/>
+          <w:szCs w:val="28"/>
+        </w:rPr>
+      </w:pPr>
+      <w:r>
+        <w:rPr>
+          <w:rFonts w:ascii="Times New Roman" w:hAnsi="Times New Roman" w:cs="Times New Roman"/>
+          <w:sz w:val="28"/>
+          <w:szCs w:val="28"/>
+        </w:rPr>
+        <w:t>Backend fejlesztő</w:t>
+      </w:r>
+    </w:p>
+    <w:p>
+      <w:pPr>
+        <w:pStyle w:val="Listaszerbekezds"/>
+        <w:numPr>
+          <w:ilvl w:val="0"/>
+          <w:numId w:val="40"/>
+        </w:numPr>
+        <w:rPr>
+          <w:rFonts w:ascii="Times New Roman" w:hAnsi="Times New Roman" w:cs="Times New Roman"/>
+          <w:sz w:val="28"/>
+          <w:szCs w:val="28"/>
+        </w:rPr>
+      </w:pPr>
+      <w:r>
+        <w:rPr>
+          <w:rFonts w:ascii="Times New Roman" w:hAnsi="Times New Roman" w:cs="Times New Roman"/>
+          <w:sz w:val="28"/>
+          <w:szCs w:val="28"/>
+        </w:rPr>
+        <w:t>Felelős volt a háttérrendszer kialakításáért és implementációjáért.</w:t>
+      </w:r>
+    </w:p>
+    <w:p>
+      <w:pPr>
+        <w:pStyle w:val="Listaszerbekezds"/>
+        <w:numPr>
+          <w:ilvl w:val="0"/>
+          <w:numId w:val="40"/>
+        </w:numPr>
+        <w:rPr>
+          <w:rFonts w:ascii="Times New Roman" w:hAnsi="Times New Roman" w:cs="Times New Roman"/>
+          <w:sz w:val="28"/>
+          <w:szCs w:val="28"/>
+        </w:rPr>
+      </w:pPr>
+      <w:r>
+        <w:rPr>
+          <w:rFonts w:ascii="Times New Roman" w:hAnsi="Times New Roman" w:cs="Times New Roman"/>
+          <w:sz w:val="28"/>
+          <w:szCs w:val="28"/>
+        </w:rPr>
+        <w:t>Megvalósította a szerveroldali logikát és funkciókat.</w:t>
+      </w:r>
+    </w:p>
+    <w:p>
+      <w:pPr>
+        <w:pStyle w:val="Listaszerbekezds"/>
+        <w:numPr>
+          <w:ilvl w:val="0"/>
+          <w:numId w:val="40"/>
+        </w:numPr>
+        <w:rPr>
+          <w:rFonts w:ascii="Times New Roman" w:hAnsi="Times New Roman" w:cs="Times New Roman"/>
+          <w:sz w:val="28"/>
+          <w:szCs w:val="28"/>
+        </w:rPr>
+      </w:pPr>
+      <w:r>
+        <w:rPr>
+          <w:rFonts w:ascii="Times New Roman" w:hAnsi="Times New Roman" w:cs="Times New Roman"/>
+          <w:sz w:val="28"/>
+          <w:szCs w:val="28"/>
+        </w:rPr>
+        <w:t xml:space="preserve">Biztosította, hogy a rendszer hatékonyan </w:t>
+      </w:r>
+      <w:proofErr w:type="spellStart"/>
+      <w:r>
+        <w:rPr>
+          <w:rFonts w:ascii="Times New Roman" w:hAnsi="Times New Roman" w:cs="Times New Roman"/>
+          <w:sz w:val="28"/>
+          <w:szCs w:val="28"/>
+        </w:rPr>
+        <w:t>működjön</w:t>
+      </w:r>
+      <w:proofErr w:type="spellEnd"/>
+      <w:r>
+        <w:rPr>
+          <w:rFonts w:ascii="Times New Roman" w:hAnsi="Times New Roman" w:cs="Times New Roman"/>
+          <w:sz w:val="28"/>
+          <w:szCs w:val="28"/>
+        </w:rPr>
+        <w:t>.</w:t>
+      </w:r>
+    </w:p>
+    <w:p>
+      <w:pPr>
+        <w:pStyle w:val="Listaszerbekezds"/>
+        <w:numPr>
+          <w:ilvl w:val="0"/>
+          <w:numId w:val="39"/>
+        </w:numPr>
+        <w:rPr>
+          <w:rFonts w:ascii="Times New Roman" w:hAnsi="Times New Roman" w:cs="Times New Roman"/>
+          <w:sz w:val="28"/>
+          <w:szCs w:val="28"/>
+        </w:rPr>
+      </w:pPr>
+      <w:r>
+        <w:rPr>
+          <w:rFonts w:ascii="Times New Roman" w:hAnsi="Times New Roman" w:cs="Times New Roman"/>
+          <w:sz w:val="28"/>
+          <w:szCs w:val="28"/>
+        </w:rPr>
+        <w:t>Unit tesztelő</w:t>
+      </w:r>
+    </w:p>
+    <w:p>
+      <w:pPr>
+        <w:pStyle w:val="Listaszerbekezds"/>
+        <w:numPr>
+          <w:ilvl w:val="0"/>
+          <w:numId w:val="41"/>
+        </w:numPr>
+        <w:rPr>
+          <w:rFonts w:ascii="Times New Roman" w:hAnsi="Times New Roman" w:cs="Times New Roman"/>
+          <w:sz w:val="28"/>
+          <w:szCs w:val="28"/>
+        </w:rPr>
+      </w:pPr>
+      <w:r>
+        <w:rPr>
+          <w:rFonts w:ascii="Times New Roman" w:hAnsi="Times New Roman" w:cs="Times New Roman"/>
+          <w:sz w:val="28"/>
+          <w:szCs w:val="28"/>
+        </w:rPr>
+        <w:t>Felelős volt a backend részegységeinek (funkcióknak, osztályoknak stb.) teszteléséért.</w:t>
+      </w:r>
+    </w:p>
+    <w:p>
+      <w:pPr>
+        <w:pStyle w:val="Listaszerbekezds"/>
+        <w:numPr>
+          <w:ilvl w:val="0"/>
+          <w:numId w:val="41"/>
+        </w:numPr>
+        <w:rPr>
+          <w:rFonts w:ascii="Times New Roman" w:hAnsi="Times New Roman" w:cs="Times New Roman"/>
+          <w:sz w:val="28"/>
+          <w:szCs w:val="28"/>
+        </w:rPr>
+      </w:pPr>
+      <w:r>
+        <w:rPr>
+          <w:rFonts w:ascii="Times New Roman" w:hAnsi="Times New Roman" w:cs="Times New Roman"/>
+          <w:sz w:val="28"/>
+          <w:szCs w:val="28"/>
+        </w:rPr>
+        <w:t xml:space="preserve">Implementálta és futtatta </w:t>
+      </w:r>
+      <w:proofErr w:type="gramStart"/>
+      <w:r>
+        <w:rPr>
+          <w:rFonts w:ascii="Times New Roman" w:hAnsi="Times New Roman" w:cs="Times New Roman"/>
+          <w:sz w:val="28"/>
+          <w:szCs w:val="28"/>
+        </w:rPr>
+        <w:t>a</w:t>
+      </w:r>
+      <w:proofErr w:type="gramEnd"/>
+      <w:r>
+        <w:rPr>
+          <w:rFonts w:ascii="Times New Roman" w:hAnsi="Times New Roman" w:cs="Times New Roman"/>
+          <w:sz w:val="28"/>
+          <w:szCs w:val="28"/>
+        </w:rPr>
+        <w:t xml:space="preserve"> unit teszteket a kód minőségének és funkcionalitásának biztosítása érdekében.</w:t>
+      </w:r>
+    </w:p>
+    <w:p>
+      <w:pPr>
+        <w:pStyle w:val="Listaszerbekezds"/>
+        <w:numPr>
+          <w:ilvl w:val="0"/>
+          <w:numId w:val="41"/>
+        </w:numPr>
+        <w:spacing w:after="80"/>
+        <w:rPr>
+          <w:rFonts w:ascii="Times New Roman" w:hAnsi="Times New Roman" w:cs="Times New Roman"/>
+          <w:sz w:val="28"/>
+          <w:szCs w:val="28"/>
+        </w:rPr>
+      </w:pPr>
+      <w:r>
+        <w:rPr>
+          <w:rFonts w:ascii="Times New Roman" w:hAnsi="Times New Roman" w:cs="Times New Roman"/>
+          <w:sz w:val="28"/>
+          <w:szCs w:val="28"/>
+        </w:rPr>
+        <w:t>Ellenőrizte, hogy a backend kódja megfeleljen a tervezett specifikációknak és szabványoknak.</w:t>
+      </w:r>
+    </w:p>
+    <w:p>
+      <w:pPr>
+        <w:rPr>
+          <w:rFonts w:ascii="Times New Roman" w:hAnsi="Times New Roman" w:cs="Times New Roman"/>
+          <w:sz w:val="28"/>
+          <w:szCs w:val="28"/>
+        </w:rPr>
+      </w:pPr>
+      <w:r>
+        <w:rPr>
+          <w:rFonts w:ascii="Times New Roman" w:hAnsi="Times New Roman" w:cs="Times New Roman"/>
+          <w:sz w:val="28"/>
+          <w:szCs w:val="28"/>
+        </w:rPr>
+        <w:t>A csapatmunkánk során szerzett tapasztalatok alapján megállapítottuk, hogy az adaptív projektmenedzsment megközelítés kiemelkedően hatékony volt a rugalmas és hatékony fejlesztési folyamatok kialakításában. Az adaptív módszer különösen hasznosnak bizonyult a változó követelmények közös kezelésében. A csapatmunkánk során szerzett tapasztalatok alapján azonosítottunk olyan területeket, ahol a jövőben tovább fejlődhetünk, különös tekintettel a projektmenedzsment csapaton belüli finomhangolására.</w:t>
       </w:r>
     </w:p>
     <w:p>
@@ -8101,9 +8572,9 @@
           <w:noProof/>
         </w:rPr>
         <w:drawing>
-          <wp:inline distT="0" distB="0" distL="0" distR="0" wp14:anchorId="152AA8AF" wp14:editId="4E665F7B">
-            <wp:extent cx="5731510" cy="2937510"/>
-            <wp:effectExtent l="0" t="0" r="2540" b="0"/>
+          <wp:inline distT="0" distB="0" distL="0" distR="0" wp14:anchorId="152AA8AF" wp14:editId="359A7CDE">
+            <wp:extent cx="5514576" cy="2826327"/>
+            <wp:effectExtent l="0" t="0" r="0" b="0"/>
             <wp:docPr id="774639160" name="Kép 1"/>
             <wp:cNvGraphicFramePr>
               <a:graphicFrameLocks xmlns:a="http://schemas.openxmlformats.org/drawingml/2006/main" noChangeAspect="1"/>
@@ -8124,7 +8595,7 @@
                   <pic:spPr>
                     <a:xfrm>
                       <a:off x="0" y="0"/>
-                      <a:ext cx="5731510" cy="2937510"/>
+                      <a:ext cx="5525901" cy="2832131"/>
                     </a:xfrm>
                     <a:prstGeom prst="rect">
                       <a:avLst/>
@@ -8153,20 +8624,16 @@
           <w:rFonts w:ascii="Times New Roman" w:hAnsi="Times New Roman" w:cs="Times New Roman"/>
           <w:b/>
           <w:bCs/>
-          <w:sz w:val="28"/>
-          <w:szCs w:val="28"/>
-        </w:rPr>
+          <w:noProof/>
+          <w:sz w:val="28"/>
+          <w:szCs w:val="28"/>
+        </w:rPr>
+        <w:lastRenderedPageBreak/>
         <w:drawing>
-          <wp:inline distT="0" distB="0" distL="0" distR="0" wp14:anchorId="4F94C45B" wp14:editId="193DA729">
-            <wp:extent cx="4667926" cy="3788229"/>
-            <wp:effectExtent l="0" t="0" r="0" b="3175"/>
-            <wp:docPr id="6" name="Kép 5">
-              <a:extLst xmlns:a="http://schemas.openxmlformats.org/drawingml/2006/main">
-                <a:ext uri="{FF2B5EF4-FFF2-40B4-BE49-F238E27FC236}">
-                  <a16:creationId xmlns:a16="http://schemas.microsoft.com/office/drawing/2014/main" id="{9EDBE35A-DE75-360A-33BA-500BDA9491F2}"/>
-                </a:ext>
-              </a:extLst>
-            </wp:docPr>
+          <wp:inline distT="0" distB="0" distL="0" distR="0" wp14:anchorId="0DF8DFAE" wp14:editId="5A6E89C6">
+            <wp:extent cx="5723890" cy="4215765"/>
+            <wp:effectExtent l="0" t="0" r="0" b="0"/>
+            <wp:docPr id="1624489575" name="Kép 1"/>
             <wp:cNvGraphicFramePr>
               <a:graphicFrameLocks xmlns:a="http://schemas.openxmlformats.org/drawingml/2006/main" noChangeAspect="1"/>
             </wp:cNvGraphicFramePr>
@@ -8174,31 +8641,36 @@
               <a:graphicData uri="http://schemas.openxmlformats.org/drawingml/2006/picture">
                 <pic:pic xmlns:pic="http://schemas.openxmlformats.org/drawingml/2006/picture">
                   <pic:nvPicPr>
-                    <pic:cNvPr id="6" name="Kép 5">
-                      <a:extLst>
-                        <a:ext uri="{FF2B5EF4-FFF2-40B4-BE49-F238E27FC236}">
-                          <a16:creationId xmlns:a16="http://schemas.microsoft.com/office/drawing/2014/main" id="{9EDBE35A-DE75-360A-33BA-500BDA9491F2}"/>
-                        </a:ext>
-                      </a:extLst>
-                    </pic:cNvPr>
+                    <pic:cNvPr id="0" name="Picture 1"/>
                     <pic:cNvPicPr>
-                      <a:picLocks noChangeAspect="1"/>
+                      <a:picLocks noChangeAspect="1" noChangeArrowheads="1"/>
                     </pic:cNvPicPr>
                   </pic:nvPicPr>
                   <pic:blipFill>
-                    <a:blip r:embed="rId8"/>
+                    <a:blip r:embed="rId8">
+                      <a:extLst>
+                        <a:ext uri="{28A0092B-C50C-407E-A947-70E740481C1C}">
+                          <a14:useLocalDpi xmlns:a14="http://schemas.microsoft.com/office/drawing/2010/main" val="0"/>
+                        </a:ext>
+                      </a:extLst>
+                    </a:blip>
+                    <a:srcRect/>
                     <a:stretch>
                       <a:fillRect/>
                     </a:stretch>
                   </pic:blipFill>
-                  <pic:spPr>
+                  <pic:spPr bwMode="auto">
                     <a:xfrm>
                       <a:off x="0" y="0"/>
-                      <a:ext cx="4672526" cy="3791962"/>
+                      <a:ext cx="5723890" cy="4215765"/>
                     </a:xfrm>
                     <a:prstGeom prst="rect">
                       <a:avLst/>
                     </a:prstGeom>
+                    <a:noFill/>
+                    <a:ln>
+                      <a:noFill/>
+                    </a:ln>
                   </pic:spPr>
                 </pic:pic>
               </a:graphicData>
@@ -8229,19 +8701,7 @@
           <w:sz w:val="36"/>
           <w:szCs w:val="36"/>
         </w:rPr>
-        <w:lastRenderedPageBreak/>
-        <w:t>Jövőbeli terve</w:t>
-      </w:r>
-      <w:r>
-        <w:rPr>
-          <w:rFonts w:ascii="Times New Roman" w:hAnsi="Times New Roman" w:cs="Times New Roman"/>
-          <w:b/>
-          <w:bCs/>
-          <w:color w:val="auto"/>
-          <w:sz w:val="36"/>
-          <w:szCs w:val="36"/>
-        </w:rPr>
-        <w:t>k:</w:t>
+        <w:t>Jövőbeli tervek:</w:t>
       </w:r>
       <w:bookmarkEnd w:id="24"/>
     </w:p>
@@ -8348,7 +8808,7 @@
   <w:abstractNum w:abstractNumId="0" w15:restartNumberingAfterBreak="0">
     <w:nsid w:val="01926210"/>
     <w:multiLevelType w:val="hybridMultilevel"/>
-    <w:tmpl w:val="EE082C54"/>
+    <w:tmpl w:val="15F0FB10"/>
     <w:lvl w:ilvl="0" w:tplc="0809000F">
       <w:start w:val="1"/>
       <w:numFmt w:val="decimal"/>
@@ -8432,6 +8892,119 @@
     </w:lvl>
   </w:abstractNum>
   <w:abstractNum w:abstractNumId="1" w15:restartNumberingAfterBreak="0">
+    <w:nsid w:val="02885D1E"/>
+    <w:multiLevelType w:val="hybridMultilevel"/>
+    <w:tmpl w:val="4112B8C2"/>
+    <w:lvl w:ilvl="0" w:tplc="6A5842E6">
+      <w:start w:val="1"/>
+      <w:numFmt w:val="bullet"/>
+      <w:lvlText w:val=""/>
+      <w:lvlJc w:val="left"/>
+      <w:pPr>
+        <w:ind w:left="1440" w:hanging="360"/>
+      </w:pPr>
+      <w:rPr>
+        <w:rFonts w:ascii="Symbol" w:hAnsi="Symbol" w:hint="default"/>
+      </w:rPr>
+    </w:lvl>
+    <w:lvl w:ilvl="1" w:tplc="08090003" w:tentative="1">
+      <w:start w:val="1"/>
+      <w:numFmt w:val="bullet"/>
+      <w:lvlText w:val="o"/>
+      <w:lvlJc w:val="left"/>
+      <w:pPr>
+        <w:ind w:left="2160" w:hanging="360"/>
+      </w:pPr>
+      <w:rPr>
+        <w:rFonts w:ascii="Courier New" w:hAnsi="Courier New" w:cs="Courier New" w:hint="default"/>
+      </w:rPr>
+    </w:lvl>
+    <w:lvl w:ilvl="2" w:tplc="08090005" w:tentative="1">
+      <w:start w:val="1"/>
+      <w:numFmt w:val="bullet"/>
+      <w:lvlText w:val=""/>
+      <w:lvlJc w:val="left"/>
+      <w:pPr>
+        <w:ind w:left="2880" w:hanging="360"/>
+      </w:pPr>
+      <w:rPr>
+        <w:rFonts w:ascii="Wingdings" w:hAnsi="Wingdings" w:hint="default"/>
+      </w:rPr>
+    </w:lvl>
+    <w:lvl w:ilvl="3" w:tplc="08090001" w:tentative="1">
+      <w:start w:val="1"/>
+      <w:numFmt w:val="bullet"/>
+      <w:lvlText w:val=""/>
+      <w:lvlJc w:val="left"/>
+      <w:pPr>
+        <w:ind w:left="3600" w:hanging="360"/>
+      </w:pPr>
+      <w:rPr>
+        <w:rFonts w:ascii="Symbol" w:hAnsi="Symbol" w:hint="default"/>
+      </w:rPr>
+    </w:lvl>
+    <w:lvl w:ilvl="4" w:tplc="08090003" w:tentative="1">
+      <w:start w:val="1"/>
+      <w:numFmt w:val="bullet"/>
+      <w:lvlText w:val="o"/>
+      <w:lvlJc w:val="left"/>
+      <w:pPr>
+        <w:ind w:left="4320" w:hanging="360"/>
+      </w:pPr>
+      <w:rPr>
+        <w:rFonts w:ascii="Courier New" w:hAnsi="Courier New" w:cs="Courier New" w:hint="default"/>
+      </w:rPr>
+    </w:lvl>
+    <w:lvl w:ilvl="5" w:tplc="08090005" w:tentative="1">
+      <w:start w:val="1"/>
+      <w:numFmt w:val="bullet"/>
+      <w:lvlText w:val=""/>
+      <w:lvlJc w:val="left"/>
+      <w:pPr>
+        <w:ind w:left="5040" w:hanging="360"/>
+      </w:pPr>
+      <w:rPr>
+        <w:rFonts w:ascii="Wingdings" w:hAnsi="Wingdings" w:hint="default"/>
+      </w:rPr>
+    </w:lvl>
+    <w:lvl w:ilvl="6" w:tplc="08090001" w:tentative="1">
+      <w:start w:val="1"/>
+      <w:numFmt w:val="bullet"/>
+      <w:lvlText w:val=""/>
+      <w:lvlJc w:val="left"/>
+      <w:pPr>
+        <w:ind w:left="5760" w:hanging="360"/>
+      </w:pPr>
+      <w:rPr>
+        <w:rFonts w:ascii="Symbol" w:hAnsi="Symbol" w:hint="default"/>
+      </w:rPr>
+    </w:lvl>
+    <w:lvl w:ilvl="7" w:tplc="08090003" w:tentative="1">
+      <w:start w:val="1"/>
+      <w:numFmt w:val="bullet"/>
+      <w:lvlText w:val="o"/>
+      <w:lvlJc w:val="left"/>
+      <w:pPr>
+        <w:ind w:left="6480" w:hanging="360"/>
+      </w:pPr>
+      <w:rPr>
+        <w:rFonts w:ascii="Courier New" w:hAnsi="Courier New" w:cs="Courier New" w:hint="default"/>
+      </w:rPr>
+    </w:lvl>
+    <w:lvl w:ilvl="8" w:tplc="08090005" w:tentative="1">
+      <w:start w:val="1"/>
+      <w:numFmt w:val="bullet"/>
+      <w:lvlText w:val=""/>
+      <w:lvlJc w:val="left"/>
+      <w:pPr>
+        <w:ind w:left="7200" w:hanging="360"/>
+      </w:pPr>
+      <w:rPr>
+        <w:rFonts w:ascii="Wingdings" w:hAnsi="Wingdings" w:hint="default"/>
+      </w:rPr>
+    </w:lvl>
+  </w:abstractNum>
+  <w:abstractNum w:abstractNumId="2" w15:restartNumberingAfterBreak="0">
     <w:nsid w:val="08A54DAB"/>
     <w:multiLevelType w:val="hybridMultilevel"/>
     <w:tmpl w:val="B128EBA6"/>
@@ -8544,7 +9117,7 @@
       </w:rPr>
     </w:lvl>
   </w:abstractNum>
-  <w:abstractNum w:abstractNumId="2" w15:restartNumberingAfterBreak="0">
+  <w:abstractNum w:abstractNumId="3" w15:restartNumberingAfterBreak="0">
     <w:nsid w:val="0967668F"/>
     <w:multiLevelType w:val="hybridMultilevel"/>
     <w:tmpl w:val="B2AE3CC0"/>
@@ -8657,7 +9230,7 @@
       </w:rPr>
     </w:lvl>
   </w:abstractNum>
-  <w:abstractNum w:abstractNumId="3" w15:restartNumberingAfterBreak="0">
+  <w:abstractNum w:abstractNumId="4" w15:restartNumberingAfterBreak="0">
     <w:nsid w:val="09D6622C"/>
     <w:multiLevelType w:val="hybridMultilevel"/>
     <w:tmpl w:val="3678E9D8"/>
@@ -8743,7 +9316,7 @@
       </w:pPr>
     </w:lvl>
   </w:abstractNum>
-  <w:abstractNum w:abstractNumId="4" w15:restartNumberingAfterBreak="0">
+  <w:abstractNum w:abstractNumId="5" w15:restartNumberingAfterBreak="0">
     <w:nsid w:val="09F74C24"/>
     <w:multiLevelType w:val="hybridMultilevel"/>
     <w:tmpl w:val="2C16D498"/>
@@ -8856,7 +9429,120 @@
       </w:rPr>
     </w:lvl>
   </w:abstractNum>
-  <w:abstractNum w:abstractNumId="5" w15:restartNumberingAfterBreak="0">
+  <w:abstractNum w:abstractNumId="6" w15:restartNumberingAfterBreak="0">
+    <w:nsid w:val="0A94777B"/>
+    <w:multiLevelType w:val="hybridMultilevel"/>
+    <w:tmpl w:val="D9FACEA0"/>
+    <w:lvl w:ilvl="0" w:tplc="08090001">
+      <w:start w:val="1"/>
+      <w:numFmt w:val="bullet"/>
+      <w:lvlText w:val=""/>
+      <w:lvlJc w:val="left"/>
+      <w:pPr>
+        <w:ind w:left="1440" w:hanging="360"/>
+      </w:pPr>
+      <w:rPr>
+        <w:rFonts w:ascii="Symbol" w:hAnsi="Symbol" w:hint="default"/>
+      </w:rPr>
+    </w:lvl>
+    <w:lvl w:ilvl="1" w:tplc="08090003" w:tentative="1">
+      <w:start w:val="1"/>
+      <w:numFmt w:val="bullet"/>
+      <w:lvlText w:val="o"/>
+      <w:lvlJc w:val="left"/>
+      <w:pPr>
+        <w:ind w:left="2160" w:hanging="360"/>
+      </w:pPr>
+      <w:rPr>
+        <w:rFonts w:ascii="Courier New" w:hAnsi="Courier New" w:cs="Courier New" w:hint="default"/>
+      </w:rPr>
+    </w:lvl>
+    <w:lvl w:ilvl="2" w:tplc="08090005" w:tentative="1">
+      <w:start w:val="1"/>
+      <w:numFmt w:val="bullet"/>
+      <w:lvlText w:val=""/>
+      <w:lvlJc w:val="left"/>
+      <w:pPr>
+        <w:ind w:left="2880" w:hanging="360"/>
+      </w:pPr>
+      <w:rPr>
+        <w:rFonts w:ascii="Wingdings" w:hAnsi="Wingdings" w:hint="default"/>
+      </w:rPr>
+    </w:lvl>
+    <w:lvl w:ilvl="3" w:tplc="08090001" w:tentative="1">
+      <w:start w:val="1"/>
+      <w:numFmt w:val="bullet"/>
+      <w:lvlText w:val=""/>
+      <w:lvlJc w:val="left"/>
+      <w:pPr>
+        <w:ind w:left="3600" w:hanging="360"/>
+      </w:pPr>
+      <w:rPr>
+        <w:rFonts w:ascii="Symbol" w:hAnsi="Symbol" w:hint="default"/>
+      </w:rPr>
+    </w:lvl>
+    <w:lvl w:ilvl="4" w:tplc="08090003" w:tentative="1">
+      <w:start w:val="1"/>
+      <w:numFmt w:val="bullet"/>
+      <w:lvlText w:val="o"/>
+      <w:lvlJc w:val="left"/>
+      <w:pPr>
+        <w:ind w:left="4320" w:hanging="360"/>
+      </w:pPr>
+      <w:rPr>
+        <w:rFonts w:ascii="Courier New" w:hAnsi="Courier New" w:cs="Courier New" w:hint="default"/>
+      </w:rPr>
+    </w:lvl>
+    <w:lvl w:ilvl="5" w:tplc="08090005" w:tentative="1">
+      <w:start w:val="1"/>
+      <w:numFmt w:val="bullet"/>
+      <w:lvlText w:val=""/>
+      <w:lvlJc w:val="left"/>
+      <w:pPr>
+        <w:ind w:left="5040" w:hanging="360"/>
+      </w:pPr>
+      <w:rPr>
+        <w:rFonts w:ascii="Wingdings" w:hAnsi="Wingdings" w:hint="default"/>
+      </w:rPr>
+    </w:lvl>
+    <w:lvl w:ilvl="6" w:tplc="08090001" w:tentative="1">
+      <w:start w:val="1"/>
+      <w:numFmt w:val="bullet"/>
+      <w:lvlText w:val=""/>
+      <w:lvlJc w:val="left"/>
+      <w:pPr>
+        <w:ind w:left="5760" w:hanging="360"/>
+      </w:pPr>
+      <w:rPr>
+        <w:rFonts w:ascii="Symbol" w:hAnsi="Symbol" w:hint="default"/>
+      </w:rPr>
+    </w:lvl>
+    <w:lvl w:ilvl="7" w:tplc="08090003" w:tentative="1">
+      <w:start w:val="1"/>
+      <w:numFmt w:val="bullet"/>
+      <w:lvlText w:val="o"/>
+      <w:lvlJc w:val="left"/>
+      <w:pPr>
+        <w:ind w:left="6480" w:hanging="360"/>
+      </w:pPr>
+      <w:rPr>
+        <w:rFonts w:ascii="Courier New" w:hAnsi="Courier New" w:cs="Courier New" w:hint="default"/>
+      </w:rPr>
+    </w:lvl>
+    <w:lvl w:ilvl="8" w:tplc="08090005" w:tentative="1">
+      <w:start w:val="1"/>
+      <w:numFmt w:val="bullet"/>
+      <w:lvlText w:val=""/>
+      <w:lvlJc w:val="left"/>
+      <w:pPr>
+        <w:ind w:left="7200" w:hanging="360"/>
+      </w:pPr>
+      <w:rPr>
+        <w:rFonts w:ascii="Wingdings" w:hAnsi="Wingdings" w:hint="default"/>
+      </w:rPr>
+    </w:lvl>
+  </w:abstractNum>
+  <w:abstractNum w:abstractNumId="7" w15:restartNumberingAfterBreak="0">
     <w:nsid w:val="0B42135B"/>
     <w:multiLevelType w:val="hybridMultilevel"/>
     <w:tmpl w:val="54023C5A"/>
@@ -8942,7 +9628,93 @@
       </w:pPr>
     </w:lvl>
   </w:abstractNum>
-  <w:abstractNum w:abstractNumId="6" w15:restartNumberingAfterBreak="0">
+  <w:abstractNum w:abstractNumId="8" w15:restartNumberingAfterBreak="0">
+    <w:nsid w:val="13217F22"/>
+    <w:multiLevelType w:val="hybridMultilevel"/>
+    <w:tmpl w:val="401E2362"/>
+    <w:lvl w:ilvl="0" w:tplc="FFFFFFFF">
+      <w:start w:val="1"/>
+      <w:numFmt w:val="decimal"/>
+      <w:lvlText w:val="%1."/>
+      <w:lvlJc w:val="left"/>
+      <w:pPr>
+        <w:ind w:left="720" w:hanging="360"/>
+      </w:pPr>
+    </w:lvl>
+    <w:lvl w:ilvl="1" w:tplc="FFFFFFFF" w:tentative="1">
+      <w:start w:val="1"/>
+      <w:numFmt w:val="lowerLetter"/>
+      <w:lvlText w:val="%2."/>
+      <w:lvlJc w:val="left"/>
+      <w:pPr>
+        <w:ind w:left="1440" w:hanging="360"/>
+      </w:pPr>
+    </w:lvl>
+    <w:lvl w:ilvl="2" w:tplc="FFFFFFFF" w:tentative="1">
+      <w:start w:val="1"/>
+      <w:numFmt w:val="lowerRoman"/>
+      <w:lvlText w:val="%3."/>
+      <w:lvlJc w:val="right"/>
+      <w:pPr>
+        <w:ind w:left="2160" w:hanging="180"/>
+      </w:pPr>
+    </w:lvl>
+    <w:lvl w:ilvl="3" w:tplc="FFFFFFFF" w:tentative="1">
+      <w:start w:val="1"/>
+      <w:numFmt w:val="decimal"/>
+      <w:lvlText w:val="%4."/>
+      <w:lvlJc w:val="left"/>
+      <w:pPr>
+        <w:ind w:left="2880" w:hanging="360"/>
+      </w:pPr>
+    </w:lvl>
+    <w:lvl w:ilvl="4" w:tplc="FFFFFFFF" w:tentative="1">
+      <w:start w:val="1"/>
+      <w:numFmt w:val="lowerLetter"/>
+      <w:lvlText w:val="%5."/>
+      <w:lvlJc w:val="left"/>
+      <w:pPr>
+        <w:ind w:left="3600" w:hanging="360"/>
+      </w:pPr>
+    </w:lvl>
+    <w:lvl w:ilvl="5" w:tplc="FFFFFFFF" w:tentative="1">
+      <w:start w:val="1"/>
+      <w:numFmt w:val="lowerRoman"/>
+      <w:lvlText w:val="%6."/>
+      <w:lvlJc w:val="right"/>
+      <w:pPr>
+        <w:ind w:left="4320" w:hanging="180"/>
+      </w:pPr>
+    </w:lvl>
+    <w:lvl w:ilvl="6" w:tplc="FFFFFFFF" w:tentative="1">
+      <w:start w:val="1"/>
+      <w:numFmt w:val="decimal"/>
+      <w:lvlText w:val="%7."/>
+      <w:lvlJc w:val="left"/>
+      <w:pPr>
+        <w:ind w:left="5040" w:hanging="360"/>
+      </w:pPr>
+    </w:lvl>
+    <w:lvl w:ilvl="7" w:tplc="FFFFFFFF" w:tentative="1">
+      <w:start w:val="1"/>
+      <w:numFmt w:val="lowerLetter"/>
+      <w:lvlText w:val="%8."/>
+      <w:lvlJc w:val="left"/>
+      <w:pPr>
+        <w:ind w:left="5760" w:hanging="360"/>
+      </w:pPr>
+    </w:lvl>
+    <w:lvl w:ilvl="8" w:tplc="FFFFFFFF" w:tentative="1">
+      <w:start w:val="1"/>
+      <w:numFmt w:val="lowerRoman"/>
+      <w:lvlText w:val="%9."/>
+      <w:lvlJc w:val="right"/>
+      <w:pPr>
+        <w:ind w:left="6480" w:hanging="180"/>
+      </w:pPr>
+    </w:lvl>
+  </w:abstractNum>
+  <w:abstractNum w:abstractNumId="9" w15:restartNumberingAfterBreak="0">
     <w:nsid w:val="13ED4758"/>
     <w:multiLevelType w:val="hybridMultilevel"/>
     <w:tmpl w:val="DEB2DF58"/>
@@ -9055,7 +9827,93 @@
       </w:rPr>
     </w:lvl>
   </w:abstractNum>
-  <w:abstractNum w:abstractNumId="7" w15:restartNumberingAfterBreak="0">
+  <w:abstractNum w:abstractNumId="10" w15:restartNumberingAfterBreak="0">
+    <w:nsid w:val="18B62A87"/>
+    <w:multiLevelType w:val="hybridMultilevel"/>
+    <w:tmpl w:val="C8785E94"/>
+    <w:lvl w:ilvl="0" w:tplc="FFFFFFFF">
+      <w:start w:val="1"/>
+      <w:numFmt w:val="decimal"/>
+      <w:lvlText w:val="%1."/>
+      <w:lvlJc w:val="left"/>
+      <w:pPr>
+        <w:ind w:left="720" w:hanging="360"/>
+      </w:pPr>
+    </w:lvl>
+    <w:lvl w:ilvl="1" w:tplc="FFFFFFFF" w:tentative="1">
+      <w:start w:val="1"/>
+      <w:numFmt w:val="lowerLetter"/>
+      <w:lvlText w:val="%2."/>
+      <w:lvlJc w:val="left"/>
+      <w:pPr>
+        <w:ind w:left="1440" w:hanging="360"/>
+      </w:pPr>
+    </w:lvl>
+    <w:lvl w:ilvl="2" w:tplc="FFFFFFFF" w:tentative="1">
+      <w:start w:val="1"/>
+      <w:numFmt w:val="lowerRoman"/>
+      <w:lvlText w:val="%3."/>
+      <w:lvlJc w:val="right"/>
+      <w:pPr>
+        <w:ind w:left="2160" w:hanging="180"/>
+      </w:pPr>
+    </w:lvl>
+    <w:lvl w:ilvl="3" w:tplc="FFFFFFFF" w:tentative="1">
+      <w:start w:val="1"/>
+      <w:numFmt w:val="decimal"/>
+      <w:lvlText w:val="%4."/>
+      <w:lvlJc w:val="left"/>
+      <w:pPr>
+        <w:ind w:left="2880" w:hanging="360"/>
+      </w:pPr>
+    </w:lvl>
+    <w:lvl w:ilvl="4" w:tplc="FFFFFFFF" w:tentative="1">
+      <w:start w:val="1"/>
+      <w:numFmt w:val="lowerLetter"/>
+      <w:lvlText w:val="%5."/>
+      <w:lvlJc w:val="left"/>
+      <w:pPr>
+        <w:ind w:left="3600" w:hanging="360"/>
+      </w:pPr>
+    </w:lvl>
+    <w:lvl w:ilvl="5" w:tplc="FFFFFFFF" w:tentative="1">
+      <w:start w:val="1"/>
+      <w:numFmt w:val="lowerRoman"/>
+      <w:lvlText w:val="%6."/>
+      <w:lvlJc w:val="right"/>
+      <w:pPr>
+        <w:ind w:left="4320" w:hanging="180"/>
+      </w:pPr>
+    </w:lvl>
+    <w:lvl w:ilvl="6" w:tplc="FFFFFFFF" w:tentative="1">
+      <w:start w:val="1"/>
+      <w:numFmt w:val="decimal"/>
+      <w:lvlText w:val="%7."/>
+      <w:lvlJc w:val="left"/>
+      <w:pPr>
+        <w:ind w:left="5040" w:hanging="360"/>
+      </w:pPr>
+    </w:lvl>
+    <w:lvl w:ilvl="7" w:tplc="FFFFFFFF" w:tentative="1">
+      <w:start w:val="1"/>
+      <w:numFmt w:val="lowerLetter"/>
+      <w:lvlText w:val="%8."/>
+      <w:lvlJc w:val="left"/>
+      <w:pPr>
+        <w:ind w:left="5760" w:hanging="360"/>
+      </w:pPr>
+    </w:lvl>
+    <w:lvl w:ilvl="8" w:tplc="FFFFFFFF" w:tentative="1">
+      <w:start w:val="1"/>
+      <w:numFmt w:val="lowerRoman"/>
+      <w:lvlText w:val="%9."/>
+      <w:lvlJc w:val="right"/>
+      <w:pPr>
+        <w:ind w:left="6480" w:hanging="180"/>
+      </w:pPr>
+    </w:lvl>
+  </w:abstractNum>
+  <w:abstractNum w:abstractNumId="11" w15:restartNumberingAfterBreak="0">
     <w:nsid w:val="1C7A3E9C"/>
     <w:multiLevelType w:val="hybridMultilevel"/>
     <w:tmpl w:val="81668944"/>
@@ -9168,7 +10026,7 @@
       </w:rPr>
     </w:lvl>
   </w:abstractNum>
-  <w:abstractNum w:abstractNumId="8" w15:restartNumberingAfterBreak="0">
+  <w:abstractNum w:abstractNumId="12" w15:restartNumberingAfterBreak="0">
     <w:nsid w:val="20A23168"/>
     <w:multiLevelType w:val="hybridMultilevel"/>
     <w:tmpl w:val="53541EB6"/>
@@ -9281,7 +10139,7 @@
       </w:rPr>
     </w:lvl>
   </w:abstractNum>
-  <w:abstractNum w:abstractNumId="9" w15:restartNumberingAfterBreak="0">
+  <w:abstractNum w:abstractNumId="13" w15:restartNumberingAfterBreak="0">
     <w:nsid w:val="238CFA4F"/>
     <w:multiLevelType w:val="hybridMultilevel"/>
     <w:tmpl w:val="F58ECB36"/>
@@ -9367,7 +10225,7 @@
       </w:pPr>
     </w:lvl>
   </w:abstractNum>
-  <w:abstractNum w:abstractNumId="10" w15:restartNumberingAfterBreak="0">
+  <w:abstractNum w:abstractNumId="14" w15:restartNumberingAfterBreak="0">
     <w:nsid w:val="23A70375"/>
     <w:multiLevelType w:val="hybridMultilevel"/>
     <w:tmpl w:val="AE880D48"/>
@@ -9480,7 +10338,93 @@
       </w:rPr>
     </w:lvl>
   </w:abstractNum>
-  <w:abstractNum w:abstractNumId="11" w15:restartNumberingAfterBreak="0">
+  <w:abstractNum w:abstractNumId="15" w15:restartNumberingAfterBreak="0">
+    <w:nsid w:val="27F05976"/>
+    <w:multiLevelType w:val="hybridMultilevel"/>
+    <w:tmpl w:val="ED160884"/>
+    <w:lvl w:ilvl="0" w:tplc="FFFFFFFF">
+      <w:start w:val="1"/>
+      <w:numFmt w:val="decimal"/>
+      <w:lvlText w:val="%1."/>
+      <w:lvlJc w:val="left"/>
+      <w:pPr>
+        <w:ind w:left="720" w:hanging="360"/>
+      </w:pPr>
+    </w:lvl>
+    <w:lvl w:ilvl="1" w:tplc="FFFFFFFF" w:tentative="1">
+      <w:start w:val="1"/>
+      <w:numFmt w:val="lowerLetter"/>
+      <w:lvlText w:val="%2."/>
+      <w:lvlJc w:val="left"/>
+      <w:pPr>
+        <w:ind w:left="1440" w:hanging="360"/>
+      </w:pPr>
+    </w:lvl>
+    <w:lvl w:ilvl="2" w:tplc="FFFFFFFF" w:tentative="1">
+      <w:start w:val="1"/>
+      <w:numFmt w:val="lowerRoman"/>
+      <w:lvlText w:val="%3."/>
+      <w:lvlJc w:val="right"/>
+      <w:pPr>
+        <w:ind w:left="2160" w:hanging="180"/>
+      </w:pPr>
+    </w:lvl>
+    <w:lvl w:ilvl="3" w:tplc="FFFFFFFF" w:tentative="1">
+      <w:start w:val="1"/>
+      <w:numFmt w:val="decimal"/>
+      <w:lvlText w:val="%4."/>
+      <w:lvlJc w:val="left"/>
+      <w:pPr>
+        <w:ind w:left="2880" w:hanging="360"/>
+      </w:pPr>
+    </w:lvl>
+    <w:lvl w:ilvl="4" w:tplc="FFFFFFFF" w:tentative="1">
+      <w:start w:val="1"/>
+      <w:numFmt w:val="lowerLetter"/>
+      <w:lvlText w:val="%5."/>
+      <w:lvlJc w:val="left"/>
+      <w:pPr>
+        <w:ind w:left="3600" w:hanging="360"/>
+      </w:pPr>
+    </w:lvl>
+    <w:lvl w:ilvl="5" w:tplc="FFFFFFFF" w:tentative="1">
+      <w:start w:val="1"/>
+      <w:numFmt w:val="lowerRoman"/>
+      <w:lvlText w:val="%6."/>
+      <w:lvlJc w:val="right"/>
+      <w:pPr>
+        <w:ind w:left="4320" w:hanging="180"/>
+      </w:pPr>
+    </w:lvl>
+    <w:lvl w:ilvl="6" w:tplc="FFFFFFFF" w:tentative="1">
+      <w:start w:val="1"/>
+      <w:numFmt w:val="decimal"/>
+      <w:lvlText w:val="%7."/>
+      <w:lvlJc w:val="left"/>
+      <w:pPr>
+        <w:ind w:left="5040" w:hanging="360"/>
+      </w:pPr>
+    </w:lvl>
+    <w:lvl w:ilvl="7" w:tplc="FFFFFFFF" w:tentative="1">
+      <w:start w:val="1"/>
+      <w:numFmt w:val="lowerLetter"/>
+      <w:lvlText w:val="%8."/>
+      <w:lvlJc w:val="left"/>
+      <w:pPr>
+        <w:ind w:left="5760" w:hanging="360"/>
+      </w:pPr>
+    </w:lvl>
+    <w:lvl w:ilvl="8" w:tplc="FFFFFFFF" w:tentative="1">
+      <w:start w:val="1"/>
+      <w:numFmt w:val="lowerRoman"/>
+      <w:lvlText w:val="%9."/>
+      <w:lvlJc w:val="right"/>
+      <w:pPr>
+        <w:ind w:left="6480" w:hanging="180"/>
+      </w:pPr>
+    </w:lvl>
+  </w:abstractNum>
+  <w:abstractNum w:abstractNumId="16" w15:restartNumberingAfterBreak="0">
     <w:nsid w:val="280A41B1"/>
     <w:multiLevelType w:val="hybridMultilevel"/>
     <w:tmpl w:val="0D54CF7C"/>
@@ -9593,7 +10537,120 @@
       </w:rPr>
     </w:lvl>
   </w:abstractNum>
-  <w:abstractNum w:abstractNumId="12" w15:restartNumberingAfterBreak="0">
+  <w:abstractNum w:abstractNumId="17" w15:restartNumberingAfterBreak="0">
+    <w:nsid w:val="33DD61F4"/>
+    <w:multiLevelType w:val="hybridMultilevel"/>
+    <w:tmpl w:val="114AC76C"/>
+    <w:lvl w:ilvl="0" w:tplc="08090001">
+      <w:start w:val="1"/>
+      <w:numFmt w:val="bullet"/>
+      <w:lvlText w:val=""/>
+      <w:lvlJc w:val="left"/>
+      <w:pPr>
+        <w:ind w:left="1440" w:hanging="360"/>
+      </w:pPr>
+      <w:rPr>
+        <w:rFonts w:ascii="Symbol" w:hAnsi="Symbol" w:hint="default"/>
+      </w:rPr>
+    </w:lvl>
+    <w:lvl w:ilvl="1" w:tplc="08090003" w:tentative="1">
+      <w:start w:val="1"/>
+      <w:numFmt w:val="bullet"/>
+      <w:lvlText w:val="o"/>
+      <w:lvlJc w:val="left"/>
+      <w:pPr>
+        <w:ind w:left="2160" w:hanging="360"/>
+      </w:pPr>
+      <w:rPr>
+        <w:rFonts w:ascii="Courier New" w:hAnsi="Courier New" w:cs="Courier New" w:hint="default"/>
+      </w:rPr>
+    </w:lvl>
+    <w:lvl w:ilvl="2" w:tplc="08090005" w:tentative="1">
+      <w:start w:val="1"/>
+      <w:numFmt w:val="bullet"/>
+      <w:lvlText w:val=""/>
+      <w:lvlJc w:val="left"/>
+      <w:pPr>
+        <w:ind w:left="2880" w:hanging="360"/>
+      </w:pPr>
+      <w:rPr>
+        <w:rFonts w:ascii="Wingdings" w:hAnsi="Wingdings" w:hint="default"/>
+      </w:rPr>
+    </w:lvl>
+    <w:lvl w:ilvl="3" w:tplc="08090001" w:tentative="1">
+      <w:start w:val="1"/>
+      <w:numFmt w:val="bullet"/>
+      <w:lvlText w:val=""/>
+      <w:lvlJc w:val="left"/>
+      <w:pPr>
+        <w:ind w:left="3600" w:hanging="360"/>
+      </w:pPr>
+      <w:rPr>
+        <w:rFonts w:ascii="Symbol" w:hAnsi="Symbol" w:hint="default"/>
+      </w:rPr>
+    </w:lvl>
+    <w:lvl w:ilvl="4" w:tplc="08090003" w:tentative="1">
+      <w:start w:val="1"/>
+      <w:numFmt w:val="bullet"/>
+      <w:lvlText w:val="o"/>
+      <w:lvlJc w:val="left"/>
+      <w:pPr>
+        <w:ind w:left="4320" w:hanging="360"/>
+      </w:pPr>
+      <w:rPr>
+        <w:rFonts w:ascii="Courier New" w:hAnsi="Courier New" w:cs="Courier New" w:hint="default"/>
+      </w:rPr>
+    </w:lvl>
+    <w:lvl w:ilvl="5" w:tplc="08090005" w:tentative="1">
+      <w:start w:val="1"/>
+      <w:numFmt w:val="bullet"/>
+      <w:lvlText w:val=""/>
+      <w:lvlJc w:val="left"/>
+      <w:pPr>
+        <w:ind w:left="5040" w:hanging="360"/>
+      </w:pPr>
+      <w:rPr>
+        <w:rFonts w:ascii="Wingdings" w:hAnsi="Wingdings" w:hint="default"/>
+      </w:rPr>
+    </w:lvl>
+    <w:lvl w:ilvl="6" w:tplc="08090001" w:tentative="1">
+      <w:start w:val="1"/>
+      <w:numFmt w:val="bullet"/>
+      <w:lvlText w:val=""/>
+      <w:lvlJc w:val="left"/>
+      <w:pPr>
+        <w:ind w:left="5760" w:hanging="360"/>
+      </w:pPr>
+      <w:rPr>
+        <w:rFonts w:ascii="Symbol" w:hAnsi="Symbol" w:hint="default"/>
+      </w:rPr>
+    </w:lvl>
+    <w:lvl w:ilvl="7" w:tplc="08090003" w:tentative="1">
+      <w:start w:val="1"/>
+      <w:numFmt w:val="bullet"/>
+      <w:lvlText w:val="o"/>
+      <w:lvlJc w:val="left"/>
+      <w:pPr>
+        <w:ind w:left="6480" w:hanging="360"/>
+      </w:pPr>
+      <w:rPr>
+        <w:rFonts w:ascii="Courier New" w:hAnsi="Courier New" w:cs="Courier New" w:hint="default"/>
+      </w:rPr>
+    </w:lvl>
+    <w:lvl w:ilvl="8" w:tplc="08090005" w:tentative="1">
+      <w:start w:val="1"/>
+      <w:numFmt w:val="bullet"/>
+      <w:lvlText w:val=""/>
+      <w:lvlJc w:val="left"/>
+      <w:pPr>
+        <w:ind w:left="7200" w:hanging="360"/>
+      </w:pPr>
+      <w:rPr>
+        <w:rFonts w:ascii="Wingdings" w:hAnsi="Wingdings" w:hint="default"/>
+      </w:rPr>
+    </w:lvl>
+  </w:abstractNum>
+  <w:abstractNum w:abstractNumId="18" w15:restartNumberingAfterBreak="0">
     <w:nsid w:val="37270671"/>
     <w:multiLevelType w:val="hybridMultilevel"/>
     <w:tmpl w:val="7604EEAC"/>
@@ -9706,7 +10763,7 @@
       </w:rPr>
     </w:lvl>
   </w:abstractNum>
-  <w:abstractNum w:abstractNumId="13" w15:restartNumberingAfterBreak="0">
+  <w:abstractNum w:abstractNumId="19" w15:restartNumberingAfterBreak="0">
     <w:nsid w:val="3F4E67A6"/>
     <w:multiLevelType w:val="hybridMultilevel"/>
     <w:tmpl w:val="2AE60F96"/>
@@ -9792,7 +10849,120 @@
       </w:pPr>
     </w:lvl>
   </w:abstractNum>
-  <w:abstractNum w:abstractNumId="14" w15:restartNumberingAfterBreak="0">
+  <w:abstractNum w:abstractNumId="20" w15:restartNumberingAfterBreak="0">
+    <w:nsid w:val="40EC51F0"/>
+    <w:multiLevelType w:val="hybridMultilevel"/>
+    <w:tmpl w:val="5CFEEFF4"/>
+    <w:lvl w:ilvl="0" w:tplc="08090001">
+      <w:start w:val="1"/>
+      <w:numFmt w:val="bullet"/>
+      <w:lvlText w:val=""/>
+      <w:lvlJc w:val="left"/>
+      <w:pPr>
+        <w:ind w:left="1440" w:hanging="360"/>
+      </w:pPr>
+      <w:rPr>
+        <w:rFonts w:ascii="Symbol" w:hAnsi="Symbol" w:hint="default"/>
+      </w:rPr>
+    </w:lvl>
+    <w:lvl w:ilvl="1" w:tplc="08090003" w:tentative="1">
+      <w:start w:val="1"/>
+      <w:numFmt w:val="bullet"/>
+      <w:lvlText w:val="o"/>
+      <w:lvlJc w:val="left"/>
+      <w:pPr>
+        <w:ind w:left="2160" w:hanging="360"/>
+      </w:pPr>
+      <w:rPr>
+        <w:rFonts w:ascii="Courier New" w:hAnsi="Courier New" w:cs="Courier New" w:hint="default"/>
+      </w:rPr>
+    </w:lvl>
+    <w:lvl w:ilvl="2" w:tplc="08090005" w:tentative="1">
+      <w:start w:val="1"/>
+      <w:numFmt w:val="bullet"/>
+      <w:lvlText w:val=""/>
+      <w:lvlJc w:val="left"/>
+      <w:pPr>
+        <w:ind w:left="2880" w:hanging="360"/>
+      </w:pPr>
+      <w:rPr>
+        <w:rFonts w:ascii="Wingdings" w:hAnsi="Wingdings" w:hint="default"/>
+      </w:rPr>
+    </w:lvl>
+    <w:lvl w:ilvl="3" w:tplc="08090001" w:tentative="1">
+      <w:start w:val="1"/>
+      <w:numFmt w:val="bullet"/>
+      <w:lvlText w:val=""/>
+      <w:lvlJc w:val="left"/>
+      <w:pPr>
+        <w:ind w:left="3600" w:hanging="360"/>
+      </w:pPr>
+      <w:rPr>
+        <w:rFonts w:ascii="Symbol" w:hAnsi="Symbol" w:hint="default"/>
+      </w:rPr>
+    </w:lvl>
+    <w:lvl w:ilvl="4" w:tplc="08090003" w:tentative="1">
+      <w:start w:val="1"/>
+      <w:numFmt w:val="bullet"/>
+      <w:lvlText w:val="o"/>
+      <w:lvlJc w:val="left"/>
+      <w:pPr>
+        <w:ind w:left="4320" w:hanging="360"/>
+      </w:pPr>
+      <w:rPr>
+        <w:rFonts w:ascii="Courier New" w:hAnsi="Courier New" w:cs="Courier New" w:hint="default"/>
+      </w:rPr>
+    </w:lvl>
+    <w:lvl w:ilvl="5" w:tplc="08090005" w:tentative="1">
+      <w:start w:val="1"/>
+      <w:numFmt w:val="bullet"/>
+      <w:lvlText w:val=""/>
+      <w:lvlJc w:val="left"/>
+      <w:pPr>
+        <w:ind w:left="5040" w:hanging="360"/>
+      </w:pPr>
+      <w:rPr>
+        <w:rFonts w:ascii="Wingdings" w:hAnsi="Wingdings" w:hint="default"/>
+      </w:rPr>
+    </w:lvl>
+    <w:lvl w:ilvl="6" w:tplc="08090001" w:tentative="1">
+      <w:start w:val="1"/>
+      <w:numFmt w:val="bullet"/>
+      <w:lvlText w:val=""/>
+      <w:lvlJc w:val="left"/>
+      <w:pPr>
+        <w:ind w:left="5760" w:hanging="360"/>
+      </w:pPr>
+      <w:rPr>
+        <w:rFonts w:ascii="Symbol" w:hAnsi="Symbol" w:hint="default"/>
+      </w:rPr>
+    </w:lvl>
+    <w:lvl w:ilvl="7" w:tplc="08090003" w:tentative="1">
+      <w:start w:val="1"/>
+      <w:numFmt w:val="bullet"/>
+      <w:lvlText w:val="o"/>
+      <w:lvlJc w:val="left"/>
+      <w:pPr>
+        <w:ind w:left="6480" w:hanging="360"/>
+      </w:pPr>
+      <w:rPr>
+        <w:rFonts w:ascii="Courier New" w:hAnsi="Courier New" w:cs="Courier New" w:hint="default"/>
+      </w:rPr>
+    </w:lvl>
+    <w:lvl w:ilvl="8" w:tplc="08090005" w:tentative="1">
+      <w:start w:val="1"/>
+      <w:numFmt w:val="bullet"/>
+      <w:lvlText w:val=""/>
+      <w:lvlJc w:val="left"/>
+      <w:pPr>
+        <w:ind w:left="7200" w:hanging="360"/>
+      </w:pPr>
+      <w:rPr>
+        <w:rFonts w:ascii="Wingdings" w:hAnsi="Wingdings" w:hint="default"/>
+      </w:rPr>
+    </w:lvl>
+  </w:abstractNum>
+  <w:abstractNum w:abstractNumId="21" w15:restartNumberingAfterBreak="0">
     <w:nsid w:val="416E747D"/>
     <w:multiLevelType w:val="hybridMultilevel"/>
     <w:tmpl w:val="01186C04"/>
@@ -9905,7 +11075,7 @@
       </w:rPr>
     </w:lvl>
   </w:abstractNum>
-  <w:abstractNum w:abstractNumId="15" w15:restartNumberingAfterBreak="0">
+  <w:abstractNum w:abstractNumId="22" w15:restartNumberingAfterBreak="0">
     <w:nsid w:val="417D0B13"/>
     <w:multiLevelType w:val="hybridMultilevel"/>
     <w:tmpl w:val="3780905C"/>
@@ -10018,7 +11188,7 @@
       </w:rPr>
     </w:lvl>
   </w:abstractNum>
-  <w:abstractNum w:abstractNumId="16" w15:restartNumberingAfterBreak="0">
+  <w:abstractNum w:abstractNumId="23" w15:restartNumberingAfterBreak="0">
     <w:nsid w:val="42113800"/>
     <w:multiLevelType w:val="hybridMultilevel"/>
     <w:tmpl w:val="3B9A06AA"/>
@@ -10131,7 +11301,7 @@
       </w:rPr>
     </w:lvl>
   </w:abstractNum>
-  <w:abstractNum w:abstractNumId="17" w15:restartNumberingAfterBreak="0">
+  <w:abstractNum w:abstractNumId="24" w15:restartNumberingAfterBreak="0">
     <w:nsid w:val="438B5FB4"/>
     <w:multiLevelType w:val="hybridMultilevel"/>
     <w:tmpl w:val="0852A4BC"/>
@@ -10244,7 +11414,7 @@
       </w:rPr>
     </w:lvl>
   </w:abstractNum>
-  <w:abstractNum w:abstractNumId="18" w15:restartNumberingAfterBreak="0">
+  <w:abstractNum w:abstractNumId="25" w15:restartNumberingAfterBreak="0">
     <w:nsid w:val="44203C87"/>
     <w:multiLevelType w:val="hybridMultilevel"/>
     <w:tmpl w:val="8230E2B6"/>
@@ -10330,7 +11500,7 @@
       </w:pPr>
     </w:lvl>
   </w:abstractNum>
-  <w:abstractNum w:abstractNumId="19" w15:restartNumberingAfterBreak="0">
+  <w:abstractNum w:abstractNumId="26" w15:restartNumberingAfterBreak="0">
     <w:nsid w:val="4C6A09AB"/>
     <w:multiLevelType w:val="hybridMultilevel"/>
     <w:tmpl w:val="68087CDE"/>
@@ -10443,7 +11613,7 @@
       </w:rPr>
     </w:lvl>
   </w:abstractNum>
-  <w:abstractNum w:abstractNumId="20" w15:restartNumberingAfterBreak="0">
+  <w:abstractNum w:abstractNumId="27" w15:restartNumberingAfterBreak="0">
     <w:nsid w:val="4DDD118B"/>
     <w:multiLevelType w:val="hybridMultilevel"/>
     <w:tmpl w:val="22FC992A"/>
@@ -10529,7 +11699,7 @@
       </w:pPr>
     </w:lvl>
   </w:abstractNum>
-  <w:abstractNum w:abstractNumId="21" w15:restartNumberingAfterBreak="0">
+  <w:abstractNum w:abstractNumId="28" w15:restartNumberingAfterBreak="0">
     <w:nsid w:val="537E4594"/>
     <w:multiLevelType w:val="hybridMultilevel"/>
     <w:tmpl w:val="A4A621B6"/>
@@ -10642,7 +11812,120 @@
       </w:rPr>
     </w:lvl>
   </w:abstractNum>
-  <w:abstractNum w:abstractNumId="22" w15:restartNumberingAfterBreak="0">
+  <w:abstractNum w:abstractNumId="29" w15:restartNumberingAfterBreak="0">
+    <w:nsid w:val="54E51EC6"/>
+    <w:multiLevelType w:val="hybridMultilevel"/>
+    <w:tmpl w:val="B43C035E"/>
+    <w:lvl w:ilvl="0" w:tplc="6A5842E6">
+      <w:start w:val="1"/>
+      <w:numFmt w:val="bullet"/>
+      <w:lvlText w:val=""/>
+      <w:lvlJc w:val="left"/>
+      <w:pPr>
+        <w:ind w:left="1440" w:hanging="360"/>
+      </w:pPr>
+      <w:rPr>
+        <w:rFonts w:ascii="Symbol" w:hAnsi="Symbol" w:hint="default"/>
+      </w:rPr>
+    </w:lvl>
+    <w:lvl w:ilvl="1" w:tplc="08090003" w:tentative="1">
+      <w:start w:val="1"/>
+      <w:numFmt w:val="bullet"/>
+      <w:lvlText w:val="o"/>
+      <w:lvlJc w:val="left"/>
+      <w:pPr>
+        <w:ind w:left="2160" w:hanging="360"/>
+      </w:pPr>
+      <w:rPr>
+        <w:rFonts w:ascii="Courier New" w:hAnsi="Courier New" w:cs="Courier New" w:hint="default"/>
+      </w:rPr>
+    </w:lvl>
+    <w:lvl w:ilvl="2" w:tplc="08090005" w:tentative="1">
+      <w:start w:val="1"/>
+      <w:numFmt w:val="bullet"/>
+      <w:lvlText w:val=""/>
+      <w:lvlJc w:val="left"/>
+      <w:pPr>
+        <w:ind w:left="2880" w:hanging="360"/>
+      </w:pPr>
+      <w:rPr>
+        <w:rFonts w:ascii="Wingdings" w:hAnsi="Wingdings" w:hint="default"/>
+      </w:rPr>
+    </w:lvl>
+    <w:lvl w:ilvl="3" w:tplc="08090001" w:tentative="1">
+      <w:start w:val="1"/>
+      <w:numFmt w:val="bullet"/>
+      <w:lvlText w:val=""/>
+      <w:lvlJc w:val="left"/>
+      <w:pPr>
+        <w:ind w:left="3600" w:hanging="360"/>
+      </w:pPr>
+      <w:rPr>
+        <w:rFonts w:ascii="Symbol" w:hAnsi="Symbol" w:hint="default"/>
+      </w:rPr>
+    </w:lvl>
+    <w:lvl w:ilvl="4" w:tplc="08090003" w:tentative="1">
+      <w:start w:val="1"/>
+      <w:numFmt w:val="bullet"/>
+      <w:lvlText w:val="o"/>
+      <w:lvlJc w:val="left"/>
+      <w:pPr>
+        <w:ind w:left="4320" w:hanging="360"/>
+      </w:pPr>
+      <w:rPr>
+        <w:rFonts w:ascii="Courier New" w:hAnsi="Courier New" w:cs="Courier New" w:hint="default"/>
+      </w:rPr>
+    </w:lvl>
+    <w:lvl w:ilvl="5" w:tplc="08090005" w:tentative="1">
+      <w:start w:val="1"/>
+      <w:numFmt w:val="bullet"/>
+      <w:lvlText w:val=""/>
+      <w:lvlJc w:val="left"/>
+      <w:pPr>
+        <w:ind w:left="5040" w:hanging="360"/>
+      </w:pPr>
+      <w:rPr>
+        <w:rFonts w:ascii="Wingdings" w:hAnsi="Wingdings" w:hint="default"/>
+      </w:rPr>
+    </w:lvl>
+    <w:lvl w:ilvl="6" w:tplc="08090001" w:tentative="1">
+      <w:start w:val="1"/>
+      <w:numFmt w:val="bullet"/>
+      <w:lvlText w:val=""/>
+      <w:lvlJc w:val="left"/>
+      <w:pPr>
+        <w:ind w:left="5760" w:hanging="360"/>
+      </w:pPr>
+      <w:rPr>
+        <w:rFonts w:ascii="Symbol" w:hAnsi="Symbol" w:hint="default"/>
+      </w:rPr>
+    </w:lvl>
+    <w:lvl w:ilvl="7" w:tplc="08090003" w:tentative="1">
+      <w:start w:val="1"/>
+      <w:numFmt w:val="bullet"/>
+      <w:lvlText w:val="o"/>
+      <w:lvlJc w:val="left"/>
+      <w:pPr>
+        <w:ind w:left="6480" w:hanging="360"/>
+      </w:pPr>
+      <w:rPr>
+        <w:rFonts w:ascii="Courier New" w:hAnsi="Courier New" w:cs="Courier New" w:hint="default"/>
+      </w:rPr>
+    </w:lvl>
+    <w:lvl w:ilvl="8" w:tplc="08090005" w:tentative="1">
+      <w:start w:val="1"/>
+      <w:numFmt w:val="bullet"/>
+      <w:lvlText w:val=""/>
+      <w:lvlJc w:val="left"/>
+      <w:pPr>
+        <w:ind w:left="7200" w:hanging="360"/>
+      </w:pPr>
+      <w:rPr>
+        <w:rFonts w:ascii="Wingdings" w:hAnsi="Wingdings" w:hint="default"/>
+      </w:rPr>
+    </w:lvl>
+  </w:abstractNum>
+  <w:abstractNum w:abstractNumId="30" w15:restartNumberingAfterBreak="0">
     <w:nsid w:val="57BED37A"/>
     <w:multiLevelType w:val="hybridMultilevel"/>
     <w:tmpl w:val="58589EB6"/>
@@ -10755,7 +12038,7 @@
       </w:rPr>
     </w:lvl>
   </w:abstractNum>
-  <w:abstractNum w:abstractNumId="23" w15:restartNumberingAfterBreak="0">
+  <w:abstractNum w:abstractNumId="31" w15:restartNumberingAfterBreak="0">
     <w:nsid w:val="5BA349ED"/>
     <w:multiLevelType w:val="multilevel"/>
     <w:tmpl w:val="8A8EE7B8"/>
@@ -10904,7 +12187,120 @@
       </w:rPr>
     </w:lvl>
   </w:abstractNum>
-  <w:abstractNum w:abstractNumId="24" w15:restartNumberingAfterBreak="0">
+  <w:abstractNum w:abstractNumId="32" w15:restartNumberingAfterBreak="0">
+    <w:nsid w:val="5CE75D22"/>
+    <w:multiLevelType w:val="hybridMultilevel"/>
+    <w:tmpl w:val="48DA6576"/>
+    <w:lvl w:ilvl="0" w:tplc="08090001">
+      <w:start w:val="1"/>
+      <w:numFmt w:val="bullet"/>
+      <w:lvlText w:val=""/>
+      <w:lvlJc w:val="left"/>
+      <w:pPr>
+        <w:ind w:left="1440" w:hanging="360"/>
+      </w:pPr>
+      <w:rPr>
+        <w:rFonts w:ascii="Symbol" w:hAnsi="Symbol" w:hint="default"/>
+      </w:rPr>
+    </w:lvl>
+    <w:lvl w:ilvl="1" w:tplc="08090003" w:tentative="1">
+      <w:start w:val="1"/>
+      <w:numFmt w:val="bullet"/>
+      <w:lvlText w:val="o"/>
+      <w:lvlJc w:val="left"/>
+      <w:pPr>
+        <w:ind w:left="2160" w:hanging="360"/>
+      </w:pPr>
+      <w:rPr>
+        <w:rFonts w:ascii="Courier New" w:hAnsi="Courier New" w:cs="Courier New" w:hint="default"/>
+      </w:rPr>
+    </w:lvl>
+    <w:lvl w:ilvl="2" w:tplc="08090005" w:tentative="1">
+      <w:start w:val="1"/>
+      <w:numFmt w:val="bullet"/>
+      <w:lvlText w:val=""/>
+      <w:lvlJc w:val="left"/>
+      <w:pPr>
+        <w:ind w:left="2880" w:hanging="360"/>
+      </w:pPr>
+      <w:rPr>
+        <w:rFonts w:ascii="Wingdings" w:hAnsi="Wingdings" w:hint="default"/>
+      </w:rPr>
+    </w:lvl>
+    <w:lvl w:ilvl="3" w:tplc="08090001" w:tentative="1">
+      <w:start w:val="1"/>
+      <w:numFmt w:val="bullet"/>
+      <w:lvlText w:val=""/>
+      <w:lvlJc w:val="left"/>
+      <w:pPr>
+        <w:ind w:left="3600" w:hanging="360"/>
+      </w:pPr>
+      <w:rPr>
+        <w:rFonts w:ascii="Symbol" w:hAnsi="Symbol" w:hint="default"/>
+      </w:rPr>
+    </w:lvl>
+    <w:lvl w:ilvl="4" w:tplc="08090003" w:tentative="1">
+      <w:start w:val="1"/>
+      <w:numFmt w:val="bullet"/>
+      <w:lvlText w:val="o"/>
+      <w:lvlJc w:val="left"/>
+      <w:pPr>
+        <w:ind w:left="4320" w:hanging="360"/>
+      </w:pPr>
+      <w:rPr>
+        <w:rFonts w:ascii="Courier New" w:hAnsi="Courier New" w:cs="Courier New" w:hint="default"/>
+      </w:rPr>
+    </w:lvl>
+    <w:lvl w:ilvl="5" w:tplc="08090005" w:tentative="1">
+      <w:start w:val="1"/>
+      <w:numFmt w:val="bullet"/>
+      <w:lvlText w:val=""/>
+      <w:lvlJc w:val="left"/>
+      <w:pPr>
+        <w:ind w:left="5040" w:hanging="360"/>
+      </w:pPr>
+      <w:rPr>
+        <w:rFonts w:ascii="Wingdings" w:hAnsi="Wingdings" w:hint="default"/>
+      </w:rPr>
+    </w:lvl>
+    <w:lvl w:ilvl="6" w:tplc="08090001" w:tentative="1">
+      <w:start w:val="1"/>
+      <w:numFmt w:val="bullet"/>
+      <w:lvlText w:val=""/>
+      <w:lvlJc w:val="left"/>
+      <w:pPr>
+        <w:ind w:left="5760" w:hanging="360"/>
+      </w:pPr>
+      <w:rPr>
+        <w:rFonts w:ascii="Symbol" w:hAnsi="Symbol" w:hint="default"/>
+      </w:rPr>
+    </w:lvl>
+    <w:lvl w:ilvl="7" w:tplc="08090003" w:tentative="1">
+      <w:start w:val="1"/>
+      <w:numFmt w:val="bullet"/>
+      <w:lvlText w:val="o"/>
+      <w:lvlJc w:val="left"/>
+      <w:pPr>
+        <w:ind w:left="6480" w:hanging="360"/>
+      </w:pPr>
+      <w:rPr>
+        <w:rFonts w:ascii="Courier New" w:hAnsi="Courier New" w:cs="Courier New" w:hint="default"/>
+      </w:rPr>
+    </w:lvl>
+    <w:lvl w:ilvl="8" w:tplc="08090005" w:tentative="1">
+      <w:start w:val="1"/>
+      <w:numFmt w:val="bullet"/>
+      <w:lvlText w:val=""/>
+      <w:lvlJc w:val="left"/>
+      <w:pPr>
+        <w:ind w:left="7200" w:hanging="360"/>
+      </w:pPr>
+      <w:rPr>
+        <w:rFonts w:ascii="Wingdings" w:hAnsi="Wingdings" w:hint="default"/>
+      </w:rPr>
+    </w:lvl>
+  </w:abstractNum>
+  <w:abstractNum w:abstractNumId="33" w15:restartNumberingAfterBreak="0">
     <w:nsid w:val="5DEF2DAD"/>
     <w:multiLevelType w:val="hybridMultilevel"/>
     <w:tmpl w:val="B21C7FAA"/>
@@ -10990,7 +12386,7 @@
       </w:pPr>
     </w:lvl>
   </w:abstractNum>
-  <w:abstractNum w:abstractNumId="25" w15:restartNumberingAfterBreak="0">
+  <w:abstractNum w:abstractNumId="34" w15:restartNumberingAfterBreak="0">
     <w:nsid w:val="612B0077"/>
     <w:multiLevelType w:val="hybridMultilevel"/>
     <w:tmpl w:val="CF1846B8"/>
@@ -11103,10 +12499,10 @@
       </w:rPr>
     </w:lvl>
   </w:abstractNum>
-  <w:abstractNum w:abstractNumId="26" w15:restartNumberingAfterBreak="0">
+  <w:abstractNum w:abstractNumId="35" w15:restartNumberingAfterBreak="0">
     <w:nsid w:val="65071811"/>
     <w:multiLevelType w:val="hybridMultilevel"/>
-    <w:tmpl w:val="2252F908"/>
+    <w:tmpl w:val="AC34D9BA"/>
     <w:lvl w:ilvl="0" w:tplc="FFFFFFFF">
       <w:start w:val="1"/>
       <w:numFmt w:val="decimal"/>
@@ -11189,7 +12585,7 @@
       </w:pPr>
     </w:lvl>
   </w:abstractNum>
-  <w:abstractNum w:abstractNumId="27" w15:restartNumberingAfterBreak="0">
+  <w:abstractNum w:abstractNumId="36" w15:restartNumberingAfterBreak="0">
     <w:nsid w:val="680C6C4D"/>
     <w:multiLevelType w:val="hybridMultilevel"/>
     <w:tmpl w:val="2500BFCA"/>
@@ -11302,7 +12698,93 @@
       </w:rPr>
     </w:lvl>
   </w:abstractNum>
-  <w:abstractNum w:abstractNumId="28" w15:restartNumberingAfterBreak="0">
+  <w:abstractNum w:abstractNumId="37" w15:restartNumberingAfterBreak="0">
+    <w:nsid w:val="723949BA"/>
+    <w:multiLevelType w:val="hybridMultilevel"/>
+    <w:tmpl w:val="54F6F89C"/>
+    <w:lvl w:ilvl="0" w:tplc="FFFFFFFF">
+      <w:start w:val="1"/>
+      <w:numFmt w:val="decimal"/>
+      <w:lvlText w:val="%1."/>
+      <w:lvlJc w:val="left"/>
+      <w:pPr>
+        <w:ind w:left="720" w:hanging="360"/>
+      </w:pPr>
+    </w:lvl>
+    <w:lvl w:ilvl="1" w:tplc="FFFFFFFF" w:tentative="1">
+      <w:start w:val="1"/>
+      <w:numFmt w:val="lowerLetter"/>
+      <w:lvlText w:val="%2."/>
+      <w:lvlJc w:val="left"/>
+      <w:pPr>
+        <w:ind w:left="1440" w:hanging="360"/>
+      </w:pPr>
+    </w:lvl>
+    <w:lvl w:ilvl="2" w:tplc="FFFFFFFF" w:tentative="1">
+      <w:start w:val="1"/>
+      <w:numFmt w:val="lowerRoman"/>
+      <w:lvlText w:val="%3."/>
+      <w:lvlJc w:val="right"/>
+      <w:pPr>
+        <w:ind w:left="2160" w:hanging="180"/>
+      </w:pPr>
+    </w:lvl>
+    <w:lvl w:ilvl="3" w:tplc="FFFFFFFF" w:tentative="1">
+      <w:start w:val="1"/>
+      <w:numFmt w:val="decimal"/>
+      <w:lvlText w:val="%4."/>
+      <w:lvlJc w:val="left"/>
+      <w:pPr>
+        <w:ind w:left="2880" w:hanging="360"/>
+      </w:pPr>
+    </w:lvl>
+    <w:lvl w:ilvl="4" w:tplc="FFFFFFFF" w:tentative="1">
+      <w:start w:val="1"/>
+      <w:numFmt w:val="lowerLetter"/>
+      <w:lvlText w:val="%5."/>
+      <w:lvlJc w:val="left"/>
+      <w:pPr>
+        <w:ind w:left="3600" w:hanging="360"/>
+      </w:pPr>
+    </w:lvl>
+    <w:lvl w:ilvl="5" w:tplc="FFFFFFFF" w:tentative="1">
+      <w:start w:val="1"/>
+      <w:numFmt w:val="lowerRoman"/>
+      <w:lvlText w:val="%6."/>
+      <w:lvlJc w:val="right"/>
+      <w:pPr>
+        <w:ind w:left="4320" w:hanging="180"/>
+      </w:pPr>
+    </w:lvl>
+    <w:lvl w:ilvl="6" w:tplc="FFFFFFFF" w:tentative="1">
+      <w:start w:val="1"/>
+      <w:numFmt w:val="decimal"/>
+      <w:lvlText w:val="%7."/>
+      <w:lvlJc w:val="left"/>
+      <w:pPr>
+        <w:ind w:left="5040" w:hanging="360"/>
+      </w:pPr>
+    </w:lvl>
+    <w:lvl w:ilvl="7" w:tplc="FFFFFFFF" w:tentative="1">
+      <w:start w:val="1"/>
+      <w:numFmt w:val="lowerLetter"/>
+      <w:lvlText w:val="%8."/>
+      <w:lvlJc w:val="left"/>
+      <w:pPr>
+        <w:ind w:left="5760" w:hanging="360"/>
+      </w:pPr>
+    </w:lvl>
+    <w:lvl w:ilvl="8" w:tplc="FFFFFFFF" w:tentative="1">
+      <w:start w:val="1"/>
+      <w:numFmt w:val="lowerRoman"/>
+      <w:lvlText w:val="%9."/>
+      <w:lvlJc w:val="right"/>
+      <w:pPr>
+        <w:ind w:left="6480" w:hanging="180"/>
+      </w:pPr>
+    </w:lvl>
+  </w:abstractNum>
+  <w:abstractNum w:abstractNumId="38" w15:restartNumberingAfterBreak="0">
     <w:nsid w:val="729F1921"/>
     <w:multiLevelType w:val="hybridMultilevel"/>
     <w:tmpl w:val="EB581AD8"/>
@@ -11388,7 +12870,7 @@
       </w:pPr>
     </w:lvl>
   </w:abstractNum>
-  <w:abstractNum w:abstractNumId="29" w15:restartNumberingAfterBreak="0">
+  <w:abstractNum w:abstractNumId="39" w15:restartNumberingAfterBreak="0">
     <w:nsid w:val="750B3636"/>
     <w:multiLevelType w:val="hybridMultilevel"/>
     <w:tmpl w:val="31944FE0"/>
@@ -11501,7 +12983,7 @@
       </w:rPr>
     </w:lvl>
   </w:abstractNum>
-  <w:abstractNum w:abstractNumId="30" w15:restartNumberingAfterBreak="0">
+  <w:abstractNum w:abstractNumId="40" w15:restartNumberingAfterBreak="0">
     <w:nsid w:val="7D0B6EDF"/>
     <w:multiLevelType w:val="hybridMultilevel"/>
     <w:tmpl w:val="684C8A3C"/>
@@ -11615,97 +13097,127 @@
     </w:lvl>
   </w:abstractNum>
   <w:num w:numId="1" w16cid:durableId="1613316584">
+    <w:abstractNumId w:val="26"/>
+  </w:num>
+  <w:num w:numId="2" w16cid:durableId="1520314836">
+    <w:abstractNumId w:val="24"/>
+  </w:num>
+  <w:num w:numId="3" w16cid:durableId="757751608">
+    <w:abstractNumId w:val="9"/>
+  </w:num>
+  <w:num w:numId="4" w16cid:durableId="1690839334">
+    <w:abstractNumId w:val="5"/>
+  </w:num>
+  <w:num w:numId="5" w16cid:durableId="610549513">
+    <w:abstractNumId w:val="21"/>
+  </w:num>
+  <w:num w:numId="6" w16cid:durableId="1437409994">
     <w:abstractNumId w:val="19"/>
   </w:num>
-  <w:num w:numId="2" w16cid:durableId="1520314836">
-    <w:abstractNumId w:val="17"/>
-  </w:num>
-  <w:num w:numId="3" w16cid:durableId="757751608">
-    <w:abstractNumId w:val="6"/>
-  </w:num>
-  <w:num w:numId="4" w16cid:durableId="1690839334">
+  <w:num w:numId="7" w16cid:durableId="96799439">
     <w:abstractNumId w:val="4"/>
   </w:num>
-  <w:num w:numId="5" w16cid:durableId="610549513">
-    <w:abstractNumId w:val="14"/>
+  <w:num w:numId="8" w16cid:durableId="777871697">
+    <w:abstractNumId w:val="33"/>
   </w:num>
-  <w:num w:numId="6" w16cid:durableId="1437409994">
+  <w:num w:numId="9" w16cid:durableId="375466998">
+    <w:abstractNumId w:val="11"/>
+  </w:num>
+  <w:num w:numId="10" w16cid:durableId="2030988890">
+    <w:abstractNumId w:val="27"/>
+  </w:num>
+  <w:num w:numId="11" w16cid:durableId="1381786628">
+    <w:abstractNumId w:val="18"/>
+  </w:num>
+  <w:num w:numId="12" w16cid:durableId="1229655725">
+    <w:abstractNumId w:val="30"/>
+  </w:num>
+  <w:num w:numId="13" w16cid:durableId="1662271815">
     <w:abstractNumId w:val="13"/>
   </w:num>
-  <w:num w:numId="7" w16cid:durableId="96799439">
-    <w:abstractNumId w:val="3"/>
-  </w:num>
-  <w:num w:numId="8" w16cid:durableId="777871697">
-    <w:abstractNumId w:val="24"/>
-  </w:num>
-  <w:num w:numId="9" w16cid:durableId="375466998">
-    <w:abstractNumId w:val="7"/>
-  </w:num>
-  <w:num w:numId="10" w16cid:durableId="2030988890">
-    <w:abstractNumId w:val="20"/>
-  </w:num>
-  <w:num w:numId="11" w16cid:durableId="1381786628">
-    <w:abstractNumId w:val="12"/>
-  </w:num>
-  <w:num w:numId="12" w16cid:durableId="1229655725">
-    <w:abstractNumId w:val="22"/>
-  </w:num>
-  <w:num w:numId="13" w16cid:durableId="1662271815">
-    <w:abstractNumId w:val="9"/>
-  </w:num>
   <w:num w:numId="14" w16cid:durableId="1399550652">
-    <w:abstractNumId w:val="29"/>
+    <w:abstractNumId w:val="39"/>
   </w:num>
   <w:num w:numId="15" w16cid:durableId="1321420931">
     <w:abstractNumId w:val="0"/>
   </w:num>
   <w:num w:numId="16" w16cid:durableId="1894383662">
+    <w:abstractNumId w:val="2"/>
+  </w:num>
+  <w:num w:numId="17" w16cid:durableId="1720662947">
+    <w:abstractNumId w:val="16"/>
+  </w:num>
+  <w:num w:numId="18" w16cid:durableId="1247881527">
+    <w:abstractNumId w:val="38"/>
+  </w:num>
+  <w:num w:numId="19" w16cid:durableId="456727329">
+    <w:abstractNumId w:val="31"/>
+  </w:num>
+  <w:num w:numId="20" w16cid:durableId="814294914">
+    <w:abstractNumId w:val="7"/>
+  </w:num>
+  <w:num w:numId="21" w16cid:durableId="1257863810">
+    <w:abstractNumId w:val="25"/>
+  </w:num>
+  <w:num w:numId="22" w16cid:durableId="1011419978">
+    <w:abstractNumId w:val="28"/>
+  </w:num>
+  <w:num w:numId="23" w16cid:durableId="151412614">
+    <w:abstractNumId w:val="35"/>
+  </w:num>
+  <w:num w:numId="24" w16cid:durableId="12919756">
+    <w:abstractNumId w:val="3"/>
+  </w:num>
+  <w:num w:numId="25" w16cid:durableId="1424301223">
+    <w:abstractNumId w:val="36"/>
+  </w:num>
+  <w:num w:numId="26" w16cid:durableId="565144408">
+    <w:abstractNumId w:val="34"/>
+  </w:num>
+  <w:num w:numId="27" w16cid:durableId="800462557">
+    <w:abstractNumId w:val="22"/>
+  </w:num>
+  <w:num w:numId="28" w16cid:durableId="1453208952">
+    <w:abstractNumId w:val="40"/>
+  </w:num>
+  <w:num w:numId="29" w16cid:durableId="1986660946">
+    <w:abstractNumId w:val="14"/>
+  </w:num>
+  <w:num w:numId="30" w16cid:durableId="1023090380">
+    <w:abstractNumId w:val="12"/>
+  </w:num>
+  <w:num w:numId="31" w16cid:durableId="1210145192">
+    <w:abstractNumId w:val="23"/>
+  </w:num>
+  <w:num w:numId="32" w16cid:durableId="1004286988">
+    <w:abstractNumId w:val="10"/>
+  </w:num>
+  <w:num w:numId="33" w16cid:durableId="990138398">
+    <w:abstractNumId w:val="29"/>
+  </w:num>
+  <w:num w:numId="34" w16cid:durableId="478621635">
     <w:abstractNumId w:val="1"/>
   </w:num>
-  <w:num w:numId="17" w16cid:durableId="1720662947">
-    <w:abstractNumId w:val="11"/>
-  </w:num>
-  <w:num w:numId="18" w16cid:durableId="1247881527">
-    <w:abstractNumId w:val="28"/>
-  </w:num>
-  <w:num w:numId="19" w16cid:durableId="456727329">
-    <w:abstractNumId w:val="23"/>
-  </w:num>
-  <w:num w:numId="20" w16cid:durableId="814294914">
-    <w:abstractNumId w:val="5"/>
-  </w:num>
-  <w:num w:numId="21" w16cid:durableId="1257863810">
-    <w:abstractNumId w:val="18"/>
-  </w:num>
-  <w:num w:numId="22" w16cid:durableId="1011419978">
-    <w:abstractNumId w:val="21"/>
-  </w:num>
-  <w:num w:numId="23" w16cid:durableId="151412614">
-    <w:abstractNumId w:val="26"/>
-  </w:num>
-  <w:num w:numId="24" w16cid:durableId="12919756">
-    <w:abstractNumId w:val="2"/>
-  </w:num>
-  <w:num w:numId="25" w16cid:durableId="1424301223">
-    <w:abstractNumId w:val="27"/>
-  </w:num>
-  <w:num w:numId="26" w16cid:durableId="565144408">
-    <w:abstractNumId w:val="25"/>
-  </w:num>
-  <w:num w:numId="27" w16cid:durableId="800462557">
+  <w:num w:numId="35" w16cid:durableId="1210804004">
     <w:abstractNumId w:val="15"/>
   </w:num>
-  <w:num w:numId="28" w16cid:durableId="1453208952">
-    <w:abstractNumId w:val="30"/>
+  <w:num w:numId="36" w16cid:durableId="796339924">
+    <w:abstractNumId w:val="17"/>
   </w:num>
-  <w:num w:numId="29" w16cid:durableId="1986660946">
-    <w:abstractNumId w:val="10"/>
+  <w:num w:numId="37" w16cid:durableId="443617045">
+    <w:abstractNumId w:val="20"/>
   </w:num>
-  <w:num w:numId="30" w16cid:durableId="1023090380">
+  <w:num w:numId="38" w16cid:durableId="977610933">
+    <w:abstractNumId w:val="37"/>
+  </w:num>
+  <w:num w:numId="39" w16cid:durableId="312875887">
     <w:abstractNumId w:val="8"/>
   </w:num>
-  <w:num w:numId="31" w16cid:durableId="1210145192">
-    <w:abstractNumId w:val="16"/>
+  <w:num w:numId="40" w16cid:durableId="1203783484">
+    <w:abstractNumId w:val="6"/>
+  </w:num>
+  <w:num w:numId="41" w16cid:durableId="812675598">
+    <w:abstractNumId w:val="32"/>
   </w:num>
 </w:numbering>
 </file>
@@ -12313,6 +13825,7 @@
   <w:style w:type="character" w:default="1" w:styleId="Bekezdsalapbettpusa">
     <w:name w:val="Default Paragraph Font"/>
     <w:uiPriority w:val="1"/>
+    <w:semiHidden/>
     <w:unhideWhenUsed/>
   </w:style>
   <w:style w:type="table" w:default="1" w:styleId="Normltblzat">

</xml_diff>